<commit_message>
update scale item analysis
</commit_message>
<xml_diff>
--- a/paper_1/item_analysis_ALL_plus_Presence_correlation.docx
+++ b/paper_1/item_analysis_ALL_plus_Presence_correlation.docx
@@ -10,14 +10,170 @@
           <w:lang w:val="en-US"/>
         </w:rPr>
       </w:pPr>
-      <w:bookmarkStart w:id="0" w:name="_GoBack"/>
-      <w:bookmarkEnd w:id="0"/>
-      <w:commentRangeStart w:id="1"/>
       <w:r>
         <w:rPr>
           <w:b/>
           <w:lang w:val="en-US"/>
         </w:rPr>
+        <w:t>Table all scales</w:t>
+      </w:r>
+    </w:p>
+    <w:p>
+      <w:pPr>
+        <w:rPr>
+          <w:lang w:val="en-US"/>
+        </w:rPr>
+      </w:pPr>
+    </w:p>
+    <w:p>
+      <w:pPr>
+        <w:rPr>
+          <w:lang w:val="en-US"/>
+        </w:rPr>
+      </w:pPr>
+      <w:r>
+        <w:rPr>
+          <w:noProof/>
+        </w:rPr>
+        <w:drawing>
+          <wp:inline distT="0" distB="0" distL="0" distR="0" wp14:anchorId="6912479D" wp14:editId="50352142">
+            <wp:extent cx="5939790" cy="2851785"/>
+            <wp:effectExtent l="0" t="0" r="3810" b="5715"/>
+            <wp:docPr id="23" name="Grafik 23"/>
+            <wp:cNvGraphicFramePr>
+              <a:graphicFrameLocks xmlns:a="http://schemas.openxmlformats.org/drawingml/2006/main" noChangeAspect="1"/>
+            </wp:cNvGraphicFramePr>
+            <a:graphic xmlns:a="http://schemas.openxmlformats.org/drawingml/2006/main">
+              <a:graphicData uri="http://schemas.openxmlformats.org/drawingml/2006/picture">
+                <pic:pic xmlns:pic="http://schemas.openxmlformats.org/drawingml/2006/picture">
+                  <pic:nvPicPr>
+                    <pic:cNvPr id="1" name=""/>
+                    <pic:cNvPicPr/>
+                  </pic:nvPicPr>
+                  <pic:blipFill>
+                    <a:blip r:embed="rId8"/>
+                    <a:stretch>
+                      <a:fillRect/>
+                    </a:stretch>
+                  </pic:blipFill>
+                  <pic:spPr>
+                    <a:xfrm>
+                      <a:off x="0" y="0"/>
+                      <a:ext cx="5939790" cy="2851785"/>
+                    </a:xfrm>
+                    <a:prstGeom prst="rect">
+                      <a:avLst/>
+                    </a:prstGeom>
+                  </pic:spPr>
+                </pic:pic>
+              </a:graphicData>
+            </a:graphic>
+          </wp:inline>
+        </w:drawing>
+      </w:r>
+    </w:p>
+    <w:p>
+      <w:pPr>
+        <w:rPr>
+          <w:lang w:val="en-US"/>
+        </w:rPr>
+      </w:pPr>
+    </w:p>
+    <w:p>
+      <w:pPr>
+        <w:rPr>
+          <w:lang w:val="en-US"/>
+        </w:rPr>
+      </w:pPr>
+    </w:p>
+    <w:p>
+      <w:pPr>
+        <w:rPr>
+          <w:lang w:val="en-US"/>
+        </w:rPr>
+      </w:pPr>
+      <w:r>
+        <w:rPr>
+          <w:noProof/>
+        </w:rPr>
+        <w:drawing>
+          <wp:inline distT="0" distB="0" distL="0" distR="0" wp14:anchorId="77959D08" wp14:editId="7177C56D">
+            <wp:extent cx="5939790" cy="2884805"/>
+            <wp:effectExtent l="0" t="0" r="3810" b="0"/>
+            <wp:docPr id="47" name="Grafik 47"/>
+            <wp:cNvGraphicFramePr>
+              <a:graphicFrameLocks xmlns:a="http://schemas.openxmlformats.org/drawingml/2006/main" noChangeAspect="1"/>
+            </wp:cNvGraphicFramePr>
+            <a:graphic xmlns:a="http://schemas.openxmlformats.org/drawingml/2006/main">
+              <a:graphicData uri="http://schemas.openxmlformats.org/drawingml/2006/picture">
+                <pic:pic xmlns:pic="http://schemas.openxmlformats.org/drawingml/2006/picture">
+                  <pic:nvPicPr>
+                    <pic:cNvPr id="1" name=""/>
+                    <pic:cNvPicPr/>
+                  </pic:nvPicPr>
+                  <pic:blipFill>
+                    <a:blip r:embed="rId9"/>
+                    <a:stretch>
+                      <a:fillRect/>
+                    </a:stretch>
+                  </pic:blipFill>
+                  <pic:spPr>
+                    <a:xfrm>
+                      <a:off x="0" y="0"/>
+                      <a:ext cx="5939790" cy="2884805"/>
+                    </a:xfrm>
+                    <a:prstGeom prst="rect">
+                      <a:avLst/>
+                    </a:prstGeom>
+                  </pic:spPr>
+                </pic:pic>
+              </a:graphicData>
+            </a:graphic>
+          </wp:inline>
+        </w:drawing>
+      </w:r>
+    </w:p>
+    <w:p>
+      <w:pPr>
+        <w:rPr>
+          <w:lang w:val="en-US"/>
+        </w:rPr>
+      </w:pPr>
+    </w:p>
+    <w:p>
+      <w:pPr>
+        <w:rPr>
+          <w:rFonts w:asciiTheme="majorHAnsi" w:eastAsiaTheme="majorEastAsia" w:hAnsiTheme="majorHAnsi" w:cstheme="majorBidi"/>
+          <w:b/>
+          <w:color w:val="2F5496" w:themeColor="accent1" w:themeShade="BF"/>
+          <w:sz w:val="32"/>
+          <w:szCs w:val="32"/>
+          <w:lang w:val="en-US"/>
+        </w:rPr>
+      </w:pPr>
+      <w:r>
+        <w:rPr>
+          <w:b/>
+          <w:lang w:val="en-US"/>
+        </w:rPr>
+        <w:br w:type="page"/>
+      </w:r>
+    </w:p>
+    <w:p>
+      <w:pPr>
+        <w:pStyle w:val="berschrift1"/>
+        <w:rPr>
+          <w:b/>
+          <w:lang w:val="en-US"/>
+        </w:rPr>
+      </w:pPr>
+      <w:commentRangeStart w:id="0"/>
+      <w:r>
+        <w:rPr>
+          <w:b/>
+          <w:lang w:val="en-US"/>
+        </w:rPr>
+        <w:lastRenderedPageBreak/>
         <w:t>Item</w:t>
       </w:r>
       <w:r>
@@ -27,14 +183,14 @@
         </w:rPr>
         <w:t xml:space="preserve"> analysis </w:t>
       </w:r>
-      <w:commentRangeEnd w:id="1"/>
+      <w:commentRangeEnd w:id="0"/>
       <w:r>
         <w:rPr>
           <w:rStyle w:val="Kommentarzeichen"/>
           <w:rFonts w:asciiTheme="minorHAnsi" w:eastAsiaTheme="minorHAnsi" w:hAnsiTheme="minorHAnsi" w:cstheme="minorBidi"/>
           <w:color w:val="auto"/>
         </w:rPr>
-        <w:commentReference w:id="1"/>
+        <w:commentReference w:id="0"/>
       </w:r>
     </w:p>
     <w:p>
@@ -59,23 +215,35 @@
           <w:sz w:val="28"/>
           <w:lang w:val="en-US"/>
         </w:rPr>
-        <w:t>Self-Assessment</w:t>
-      </w:r>
-    </w:p>
-    <w:p>
-      <w:pPr>
-        <w:rPr>
-          <w:lang w:val="en-US"/>
-        </w:rPr>
-      </w:pPr>
-    </w:p>
-    <w:p>
-      <w:pPr>
-        <w:rPr>
-          <w:lang w:val="en-US"/>
-        </w:rPr>
-      </w:pPr>
-      <w:r>
+        <w:t>Scales teachers’ s</w:t>
+      </w:r>
+      <w:r>
+        <w:rPr>
+          <w:b/>
+          <w:sz w:val="28"/>
+          <w:lang w:val="en-US"/>
+        </w:rPr>
+        <w:t>elf-</w:t>
+      </w:r>
+      <w:r>
+        <w:rPr>
+          <w:b/>
+          <w:sz w:val="28"/>
+          <w:lang w:val="en-US"/>
+        </w:rPr>
+        <w:t>a</w:t>
+      </w:r>
+      <w:r>
+        <w:rPr>
+          <w:b/>
+          <w:sz w:val="28"/>
+          <w:lang w:val="en-US"/>
+        </w:rPr>
+        <w:t>ssessment</w:t>
+      </w:r>
+    </w:p>
+    <w:p>
+      <w:pPr>
         <w:rPr>
           <w:rFonts w:asciiTheme="majorHAnsi" w:eastAsiaTheme="majorEastAsia" w:hAnsiTheme="majorHAnsi" w:cstheme="majorBidi"/>
           <w:color w:val="2F5496" w:themeColor="accent1" w:themeShade="BF"/>
@@ -83,7 +251,43 @@
           <w:szCs w:val="26"/>
           <w:lang w:val="en-US"/>
         </w:rPr>
+      </w:pPr>
+    </w:p>
+    <w:p>
+      <w:pPr>
+        <w:rPr>
+          <w:lang w:val="en-US"/>
+        </w:rPr>
+      </w:pPr>
+      <w:r>
+        <w:rPr>
+          <w:rFonts w:asciiTheme="majorHAnsi" w:eastAsiaTheme="majorEastAsia" w:hAnsiTheme="majorHAnsi" w:cstheme="majorBidi"/>
+          <w:color w:val="2F5496" w:themeColor="accent1" w:themeShade="BF"/>
+          <w:sz w:val="26"/>
+          <w:szCs w:val="26"/>
+          <w:lang w:val="en-US"/>
+        </w:rPr>
         <w:t>Activation &amp; support</w:t>
+      </w:r>
+      <w:r>
+        <w:rPr>
+          <w:rFonts w:asciiTheme="majorHAnsi" w:eastAsiaTheme="majorEastAsia" w:hAnsiTheme="majorHAnsi" w:cstheme="majorBidi"/>
+          <w:color w:val="2F5496" w:themeColor="accent1" w:themeShade="BF"/>
+          <w:sz w:val="26"/>
+          <w:szCs w:val="26"/>
+          <w:lang w:val="en-US"/>
+        </w:rPr>
+        <w:t xml:space="preserve"> </w:t>
+      </w:r>
+      <w:r>
+        <w:rPr>
+          <w:rFonts w:asciiTheme="majorHAnsi" w:eastAsiaTheme="majorEastAsia" w:hAnsiTheme="majorHAnsi" w:cstheme="majorBidi"/>
+          <w:color w:val="2F5496" w:themeColor="accent1" w:themeShade="BF"/>
+          <w:sz w:val="26"/>
+          <w:szCs w:val="26"/>
+          <w:lang w:val="en-US"/>
+        </w:rPr>
+        <w:t>(Teachers’ self-assessment)</w:t>
       </w:r>
     </w:p>
     <w:p>
@@ -107,7 +311,7 @@
                     <pic:cNvPicPr/>
                   </pic:nvPicPr>
                   <pic:blipFill>
-                    <a:blip r:embed="rId11"/>
+                    <a:blip r:embed="rId13"/>
                     <a:stretch>
                       <a:fillRect/>
                     </a:stretch>
@@ -132,7 +336,6 @@
       <w:pPr>
         <w:pStyle w:val="berschrift2"/>
         <w:rPr>
-          <w:sz w:val="22"/>
           <w:lang w:val="en-US"/>
         </w:rPr>
       </w:pPr>
@@ -141,10 +344,72 @@
           <w:noProof/>
         </w:rPr>
         <w:drawing>
-          <wp:anchor distT="0" distB="0" distL="114300" distR="114300" simplePos="0" relativeHeight="251658240" behindDoc="0" locked="0" layoutInCell="1" allowOverlap="1" wp14:anchorId="08ED6F13" wp14:editId="17CAD8B6">
+          <wp:anchor distT="0" distB="0" distL="114300" distR="114300" simplePos="0" relativeHeight="251659264" behindDoc="0" locked="0" layoutInCell="1" allowOverlap="1" wp14:anchorId="48014DA4" wp14:editId="7E4674AF">
             <wp:simplePos x="0" y="0"/>
             <wp:positionH relativeFrom="margin">
-              <wp:align>right</wp:align>
+              <wp:align>left</wp:align>
+            </wp:positionH>
+            <wp:positionV relativeFrom="paragraph">
+              <wp:posOffset>2294890</wp:posOffset>
+            </wp:positionV>
+            <wp:extent cx="5760720" cy="1133475"/>
+            <wp:effectExtent l="0" t="0" r="0" b="9525"/>
+            <wp:wrapThrough wrapText="bothSides">
+              <wp:wrapPolygon edited="0">
+                <wp:start x="0" y="0"/>
+                <wp:lineTo x="0" y="21418"/>
+                <wp:lineTo x="21500" y="21418"/>
+                <wp:lineTo x="21500" y="0"/>
+                <wp:lineTo x="0" y="0"/>
+              </wp:wrapPolygon>
+            </wp:wrapThrough>
+            <wp:docPr id="4" name="Grafik 4"/>
+            <wp:cNvGraphicFramePr>
+              <a:graphicFrameLocks xmlns:a="http://schemas.openxmlformats.org/drawingml/2006/main" noChangeAspect="1"/>
+            </wp:cNvGraphicFramePr>
+            <a:graphic xmlns:a="http://schemas.openxmlformats.org/drawingml/2006/main">
+              <a:graphicData uri="http://schemas.openxmlformats.org/drawingml/2006/picture">
+                <pic:pic xmlns:pic="http://schemas.openxmlformats.org/drawingml/2006/picture">
+                  <pic:nvPicPr>
+                    <pic:cNvPr id="1" name=""/>
+                    <pic:cNvPicPr/>
+                  </pic:nvPicPr>
+                  <pic:blipFill>
+                    <a:blip r:embed="rId14">
+                      <a:extLst>
+                        <a:ext uri="{28A0092B-C50C-407E-A947-70E740481C1C}">
+                          <a14:useLocalDpi xmlns:a14="http://schemas.microsoft.com/office/drawing/2010/main" val="0"/>
+                        </a:ext>
+                      </a:extLst>
+                    </a:blip>
+                    <a:stretch>
+                      <a:fillRect/>
+                    </a:stretch>
+                  </pic:blipFill>
+                  <pic:spPr>
+                    <a:xfrm>
+                      <a:off x="0" y="0"/>
+                      <a:ext cx="5760720" cy="1133475"/>
+                    </a:xfrm>
+                    <a:prstGeom prst="rect">
+                      <a:avLst/>
+                    </a:prstGeom>
+                  </pic:spPr>
+                </pic:pic>
+              </a:graphicData>
+            </a:graphic>
+          </wp:anchor>
+        </w:drawing>
+      </w:r>
+      <w:r>
+        <w:rPr>
+          <w:noProof/>
+        </w:rPr>
+        <w:drawing>
+          <wp:anchor distT="0" distB="0" distL="114300" distR="114300" simplePos="0" relativeHeight="251658240" behindDoc="0" locked="0" layoutInCell="1" allowOverlap="1" wp14:anchorId="08ED6F13" wp14:editId="46532253">
+            <wp:simplePos x="0" y="0"/>
+            <wp:positionH relativeFrom="margin">
+              <wp:align>left</wp:align>
             </wp:positionH>
             <wp:positionV relativeFrom="paragraph">
               <wp:posOffset>311150</wp:posOffset>
@@ -172,7 +437,7 @@
                     <pic:cNvPicPr/>
                   </pic:nvPicPr>
                   <pic:blipFill>
-                    <a:blip r:embed="rId12">
+                    <a:blip r:embed="rId15">
                       <a:extLst>
                         <a:ext uri="{28A0092B-C50C-407E-A947-70E740481C1C}">
                           <a14:useLocalDpi xmlns:a14="http://schemas.microsoft.com/office/drawing/2010/main" val="0"/>
@@ -208,7 +473,40 @@
         <w:rPr>
           <w:lang w:val="en-US"/>
         </w:rPr>
+        <w:t xml:space="preserve"> </w:t>
+      </w:r>
+      <w:r>
+        <w:rPr>
+          <w:lang w:val="en-US"/>
+        </w:rPr>
+        <w:t>(Teachers’ self-assessment)</w:t>
+      </w:r>
+      <w:r>
+        <w:rPr>
+          <w:lang w:val="en-US"/>
+        </w:rPr>
         <w:br/>
+        <w:t xml:space="preserve">Clarity &amp; </w:t>
+      </w:r>
+      <w:proofErr w:type="spellStart"/>
+      <w:r>
+        <w:rPr>
+          <w:lang w:val="en-US"/>
+        </w:rPr>
+        <w:t>structuredness</w:t>
+      </w:r>
+      <w:proofErr w:type="spellEnd"/>
+      <w:r>
+        <w:rPr>
+          <w:lang w:val="en-US"/>
+        </w:rPr>
+        <w:t xml:space="preserve"> </w:t>
+      </w:r>
+      <w:r>
+        <w:rPr>
+          <w:lang w:val="en-US"/>
+        </w:rPr>
+        <w:t>(Teachers’ self-assessment)</w:t>
       </w:r>
     </w:p>
     <w:p>
@@ -223,97 +521,13 @@
           <w:noProof/>
         </w:rPr>
         <w:drawing>
-          <wp:anchor distT="0" distB="0" distL="114300" distR="114300" simplePos="0" relativeHeight="251659264" behindDoc="0" locked="0" layoutInCell="1" allowOverlap="1" wp14:anchorId="48014DA4" wp14:editId="750C62AB">
+          <wp:anchor distT="0" distB="0" distL="114300" distR="114300" simplePos="0" relativeHeight="251660288" behindDoc="0" locked="0" layoutInCell="1" allowOverlap="1" wp14:anchorId="18B829A1" wp14:editId="6D2E7929">
             <wp:simplePos x="0" y="0"/>
             <wp:positionH relativeFrom="margin">
-              <wp:align>right</wp:align>
+              <wp:align>left</wp:align>
             </wp:positionH>
             <wp:positionV relativeFrom="paragraph">
-              <wp:posOffset>389890</wp:posOffset>
-            </wp:positionV>
-            <wp:extent cx="5760720" cy="1133475"/>
-            <wp:effectExtent l="0" t="0" r="0" b="9525"/>
-            <wp:wrapThrough wrapText="bothSides">
-              <wp:wrapPolygon edited="0">
-                <wp:start x="0" y="0"/>
-                <wp:lineTo x="0" y="21418"/>
-                <wp:lineTo x="21500" y="21418"/>
-                <wp:lineTo x="21500" y="0"/>
-                <wp:lineTo x="0" y="0"/>
-              </wp:wrapPolygon>
-            </wp:wrapThrough>
-            <wp:docPr id="4" name="Grafik 4"/>
-            <wp:cNvGraphicFramePr>
-              <a:graphicFrameLocks xmlns:a="http://schemas.openxmlformats.org/drawingml/2006/main" noChangeAspect="1"/>
-            </wp:cNvGraphicFramePr>
-            <a:graphic xmlns:a="http://schemas.openxmlformats.org/drawingml/2006/main">
-              <a:graphicData uri="http://schemas.openxmlformats.org/drawingml/2006/picture">
-                <pic:pic xmlns:pic="http://schemas.openxmlformats.org/drawingml/2006/picture">
-                  <pic:nvPicPr>
-                    <pic:cNvPr id="1" name=""/>
-                    <pic:cNvPicPr/>
-                  </pic:nvPicPr>
-                  <pic:blipFill>
-                    <a:blip r:embed="rId13">
-                      <a:extLst>
-                        <a:ext uri="{28A0092B-C50C-407E-A947-70E740481C1C}">
-                          <a14:useLocalDpi xmlns:a14="http://schemas.microsoft.com/office/drawing/2010/main" val="0"/>
-                        </a:ext>
-                      </a:extLst>
-                    </a:blip>
-                    <a:stretch>
-                      <a:fillRect/>
-                    </a:stretch>
-                  </pic:blipFill>
-                  <pic:spPr>
-                    <a:xfrm>
-                      <a:off x="0" y="0"/>
-                      <a:ext cx="5760720" cy="1133475"/>
-                    </a:xfrm>
-                    <a:prstGeom prst="rect">
-                      <a:avLst/>
-                    </a:prstGeom>
-                  </pic:spPr>
-                </pic:pic>
-              </a:graphicData>
-            </a:graphic>
-          </wp:anchor>
-        </w:drawing>
-      </w:r>
-      <w:r>
-        <w:rPr>
-          <w:lang w:val="en-US"/>
-        </w:rPr>
-        <w:t xml:space="preserve">Clarity &amp; </w:t>
-      </w:r>
-      <w:proofErr w:type="spellStart"/>
-      <w:r>
-        <w:rPr>
-          <w:lang w:val="en-US"/>
-        </w:rPr>
-        <w:t>structuredness</w:t>
-      </w:r>
-      <w:proofErr w:type="spellEnd"/>
-    </w:p>
-    <w:p>
-      <w:pPr>
-        <w:pStyle w:val="berschrift2"/>
-        <w:rPr>
-          <w:lang w:val="en-US"/>
-        </w:rPr>
-      </w:pPr>
-      <w:r>
-        <w:rPr>
-          <w:noProof/>
-        </w:rPr>
-        <w:drawing>
-          <wp:anchor distT="0" distB="0" distL="114300" distR="114300" simplePos="0" relativeHeight="251660288" behindDoc="0" locked="0" layoutInCell="1" allowOverlap="1" wp14:anchorId="18B829A1" wp14:editId="6C21C879">
-            <wp:simplePos x="0" y="0"/>
-            <wp:positionH relativeFrom="margin">
-              <wp:align>right</wp:align>
-            </wp:positionH>
-            <wp:positionV relativeFrom="paragraph">
-              <wp:posOffset>1652270</wp:posOffset>
+              <wp:posOffset>1675716</wp:posOffset>
             </wp:positionV>
             <wp:extent cx="5760720" cy="1275080"/>
             <wp:effectExtent l="0" t="0" r="0" b="1270"/>
@@ -338,7 +552,7 @@
                     <pic:cNvPicPr/>
                   </pic:nvPicPr>
                   <pic:blipFill>
-                    <a:blip r:embed="rId14">
+                    <a:blip r:embed="rId16">
                       <a:extLst>
                         <a:ext uri="{28A0092B-C50C-407E-A947-70E740481C1C}">
                           <a14:useLocalDpi xmlns:a14="http://schemas.microsoft.com/office/drawing/2010/main" val="0"/>
@@ -370,14 +584,18 @@
         </w:rPr>
         <w:t xml:space="preserve">Natural </w:t>
       </w:r>
-      <w:proofErr w:type="spellStart"/>
-      <w:r>
-        <w:rPr>
-          <w:lang w:val="en-US"/>
-        </w:rPr>
-        <w:t>behaviour</w:t>
-      </w:r>
-      <w:proofErr w:type="spellEnd"/>
+      <w:r>
+        <w:rPr>
+          <w:lang w:val="en-US"/>
+        </w:rPr>
+        <w:t xml:space="preserve">behavior </w:t>
+      </w:r>
+      <w:r>
+        <w:rPr>
+          <w:lang w:val="en-US"/>
+        </w:rPr>
+        <w:t>(Teachers’ self-assessment)</w:t>
+      </w:r>
     </w:p>
     <w:p>
       <w:pPr>
@@ -406,13 +624,13 @@
         </w:rPr>
         <w:lastRenderedPageBreak/>
         <w:drawing>
-          <wp:anchor distT="0" distB="0" distL="114300" distR="114300" simplePos="0" relativeHeight="251661312" behindDoc="0" locked="0" layoutInCell="1" allowOverlap="1" wp14:anchorId="7DA38A44" wp14:editId="05FC40A0">
+          <wp:anchor distT="0" distB="0" distL="114300" distR="114300" simplePos="0" relativeHeight="251661312" behindDoc="0" locked="0" layoutInCell="1" allowOverlap="1" wp14:anchorId="7DA38A44" wp14:editId="75D36EAE">
             <wp:simplePos x="0" y="0"/>
             <wp:positionH relativeFrom="margin">
-              <wp:align>right</wp:align>
+              <wp:align>left</wp:align>
             </wp:positionH>
             <wp:positionV relativeFrom="paragraph">
-              <wp:posOffset>281305</wp:posOffset>
+              <wp:posOffset>293028</wp:posOffset>
             </wp:positionV>
             <wp:extent cx="5760720" cy="1861185"/>
             <wp:effectExtent l="0" t="0" r="0" b="5715"/>
@@ -426,167 +644,6 @@
               </wp:wrapPolygon>
             </wp:wrapThrough>
             <wp:docPr id="6" name="Grafik 6"/>
-            <wp:cNvGraphicFramePr>
-              <a:graphicFrameLocks xmlns:a="http://schemas.openxmlformats.org/drawingml/2006/main" noChangeAspect="1"/>
-            </wp:cNvGraphicFramePr>
-            <a:graphic xmlns:a="http://schemas.openxmlformats.org/drawingml/2006/main">
-              <a:graphicData uri="http://schemas.openxmlformats.org/drawingml/2006/picture">
-                <pic:pic xmlns:pic="http://schemas.openxmlformats.org/drawingml/2006/picture">
-                  <pic:nvPicPr>
-                    <pic:cNvPr id="1" name=""/>
-                    <pic:cNvPicPr/>
-                  </pic:nvPicPr>
-                  <pic:blipFill>
-                    <a:blip r:embed="rId15">
-                      <a:extLst>
-                        <a:ext uri="{28A0092B-C50C-407E-A947-70E740481C1C}">
-                          <a14:useLocalDpi xmlns:a14="http://schemas.microsoft.com/office/drawing/2010/main" val="0"/>
-                        </a:ext>
-                      </a:extLst>
-                    </a:blip>
-                    <a:stretch>
-                      <a:fillRect/>
-                    </a:stretch>
-                  </pic:blipFill>
-                  <pic:spPr>
-                    <a:xfrm>
-                      <a:off x="0" y="0"/>
-                      <a:ext cx="5760720" cy="1861185"/>
-                    </a:xfrm>
-                    <a:prstGeom prst="rect">
-                      <a:avLst/>
-                    </a:prstGeom>
-                  </pic:spPr>
-                </pic:pic>
-              </a:graphicData>
-            </a:graphic>
-          </wp:anchor>
-        </w:drawing>
-      </w:r>
-      <w:proofErr w:type="spellStart"/>
-      <w:r>
-        <w:rPr>
-          <w:lang w:val="en-US"/>
-        </w:rPr>
-        <w:t>Postive</w:t>
-      </w:r>
-      <w:proofErr w:type="spellEnd"/>
-      <w:r>
-        <w:rPr>
-          <w:lang w:val="en-US"/>
-        </w:rPr>
-        <w:t xml:space="preserve"> </w:t>
-      </w:r>
-      <w:proofErr w:type="spellStart"/>
-      <w:r>
-        <w:rPr>
-          <w:lang w:val="en-US"/>
-        </w:rPr>
-        <w:t>clima</w:t>
-      </w:r>
-      <w:r>
-        <w:rPr>
-          <w:lang w:val="en-US"/>
-        </w:rPr>
-        <w:t>t</w:t>
-      </w:r>
-      <w:proofErr w:type="spellEnd"/>
-      <w:r>
-        <w:rPr>
-          <w:lang w:val="en-US"/>
-        </w:rPr>
-        <w:t xml:space="preserve"> and motivation</w:t>
-      </w:r>
-    </w:p>
-    <w:p>
-      <w:pPr>
-        <w:pStyle w:val="berschrift2"/>
-        <w:rPr>
-          <w:lang w:val="en-US"/>
-        </w:rPr>
-      </w:pPr>
-      <w:r>
-        <w:rPr>
-          <w:lang w:val="en-US"/>
-        </w:rPr>
-        <w:t>Presence without subscales</w:t>
-      </w:r>
-    </w:p>
-    <w:p>
-      <w:r>
-        <w:rPr>
-          <w:noProof/>
-        </w:rPr>
-        <w:drawing>
-          <wp:inline distT="0" distB="0" distL="0" distR="0" wp14:anchorId="34B6D6E6" wp14:editId="655F038E">
-            <wp:extent cx="5760720" cy="3481705"/>
-            <wp:effectExtent l="0" t="0" r="0" b="4445"/>
-            <wp:docPr id="7" name="Grafik 7"/>
-            <wp:cNvGraphicFramePr>
-              <a:graphicFrameLocks xmlns:a="http://schemas.openxmlformats.org/drawingml/2006/main" noChangeAspect="1"/>
-            </wp:cNvGraphicFramePr>
-            <a:graphic xmlns:a="http://schemas.openxmlformats.org/drawingml/2006/main">
-              <a:graphicData uri="http://schemas.openxmlformats.org/drawingml/2006/picture">
-                <pic:pic xmlns:pic="http://schemas.openxmlformats.org/drawingml/2006/picture">
-                  <pic:nvPicPr>
-                    <pic:cNvPr id="1" name=""/>
-                    <pic:cNvPicPr/>
-                  </pic:nvPicPr>
-                  <pic:blipFill>
-                    <a:blip r:embed="rId16"/>
-                    <a:stretch>
-                      <a:fillRect/>
-                    </a:stretch>
-                  </pic:blipFill>
-                  <pic:spPr>
-                    <a:xfrm>
-                      <a:off x="0" y="0"/>
-                      <a:ext cx="5760720" cy="3481705"/>
-                    </a:xfrm>
-                    <a:prstGeom prst="rect">
-                      <a:avLst/>
-                    </a:prstGeom>
-                  </pic:spPr>
-                </pic:pic>
-              </a:graphicData>
-            </a:graphic>
-          </wp:inline>
-        </w:drawing>
-      </w:r>
-    </w:p>
-    <w:p>
-      <w:pPr>
-        <w:pStyle w:val="berschrift2"/>
-        <w:rPr>
-          <w:lang w:val="fr-FR"/>
-        </w:rPr>
-      </w:pPr>
-      <w:commentRangeStart w:id="2"/>
-      <w:r>
-        <w:rPr>
-          <w:noProof/>
-        </w:rPr>
-        <w:drawing>
-          <wp:anchor distT="0" distB="0" distL="114300" distR="114300" simplePos="0" relativeHeight="251662336" behindDoc="0" locked="0" layoutInCell="1" allowOverlap="1" wp14:anchorId="7BB027FB" wp14:editId="2FFABE1F">
-            <wp:simplePos x="0" y="0"/>
-            <wp:positionH relativeFrom="margin">
-              <wp:align>right</wp:align>
-            </wp:positionH>
-            <wp:positionV relativeFrom="paragraph">
-              <wp:posOffset>288290</wp:posOffset>
-            </wp:positionV>
-            <wp:extent cx="5760720" cy="2080260"/>
-            <wp:effectExtent l="0" t="0" r="0" b="0"/>
-            <wp:wrapThrough wrapText="bothSides">
-              <wp:wrapPolygon edited="0">
-                <wp:start x="0" y="0"/>
-                <wp:lineTo x="0" y="21363"/>
-                <wp:lineTo x="21500" y="21363"/>
-                <wp:lineTo x="21500" y="0"/>
-                <wp:lineTo x="0" y="0"/>
-              </wp:wrapPolygon>
-            </wp:wrapThrough>
-            <wp:docPr id="9" name="Grafik 9"/>
             <wp:cNvGraphicFramePr>
               <a:graphicFrameLocks xmlns:a="http://schemas.openxmlformats.org/drawingml/2006/main" noChangeAspect="1"/>
             </wp:cNvGraphicFramePr>
@@ -612,7 +669,7 @@
                   <pic:spPr>
                     <a:xfrm>
                       <a:off x="0" y="0"/>
-                      <a:ext cx="5760720" cy="2080260"/>
+                      <a:ext cx="5760720" cy="1861185"/>
                     </a:xfrm>
                     <a:prstGeom prst="rect">
                       <a:avLst/>
@@ -624,86 +681,103 @@
           </wp:anchor>
         </w:drawing>
       </w:r>
-      <w:commentRangeEnd w:id="2"/>
-      <w:r>
-        <w:rPr>
-          <w:rStyle w:val="Kommentarzeichen"/>
-          <w:rFonts w:asciiTheme="minorHAnsi" w:eastAsiaTheme="minorHAnsi" w:hAnsiTheme="minorHAnsi" w:cstheme="minorBidi"/>
-          <w:color w:val="auto"/>
-        </w:rPr>
-        <w:commentReference w:id="2"/>
-      </w:r>
-      <w:proofErr w:type="spellStart"/>
-      <w:proofErr w:type="gramStart"/>
-      <w:r>
-        <w:rPr>
-          <w:lang w:val="fr-FR"/>
-        </w:rPr>
-        <w:t>Presence</w:t>
-      </w:r>
-      <w:proofErr w:type="spellEnd"/>
-      <w:r>
-        <w:rPr>
-          <w:lang w:val="fr-FR"/>
-        </w:rPr>
-        <w:t>:</w:t>
-      </w:r>
-      <w:proofErr w:type="gramEnd"/>
-      <w:r>
-        <w:rPr>
-          <w:lang w:val="fr-FR"/>
-        </w:rPr>
-        <w:t xml:space="preserve"> posture &amp; gaze</w:t>
-      </w:r>
-    </w:p>
-    <w:p>
-      <w:pPr>
-        <w:rPr>
-          <w:lang w:val="fr-FR"/>
-        </w:rPr>
-      </w:pPr>
-    </w:p>
-    <w:p>
-      <w:pPr>
-        <w:rPr>
-          <w:lang w:val="fr-FR"/>
-        </w:rPr>
-      </w:pPr>
+      <w:r>
+        <w:rPr>
+          <w:lang w:val="en-US"/>
+        </w:rPr>
+        <w:t>Pos</w:t>
+      </w:r>
+      <w:r>
+        <w:rPr>
+          <w:lang w:val="en-US"/>
+        </w:rPr>
+        <w:t>i</w:t>
+      </w:r>
+      <w:r>
+        <w:rPr>
+          <w:lang w:val="en-US"/>
+        </w:rPr>
+        <w:t xml:space="preserve">tive </w:t>
+      </w:r>
+      <w:r>
+        <w:rPr>
+          <w:lang w:val="en-US"/>
+        </w:rPr>
+        <w:t xml:space="preserve">learning </w:t>
+      </w:r>
+      <w:r>
+        <w:rPr>
+          <w:lang w:val="en-US"/>
+        </w:rPr>
+        <w:t>clima</w:t>
+      </w:r>
+      <w:r>
+        <w:rPr>
+          <w:lang w:val="en-US"/>
+        </w:rPr>
+        <w:t>t</w:t>
+      </w:r>
+      <w:r>
+        <w:rPr>
+          <w:lang w:val="en-US"/>
+        </w:rPr>
+        <w:t>e</w:t>
+      </w:r>
+      <w:r>
+        <w:rPr>
+          <w:lang w:val="en-US"/>
+        </w:rPr>
+        <w:t xml:space="preserve"> and motivation</w:t>
+      </w:r>
+      <w:r>
+        <w:rPr>
+          <w:lang w:val="en-US"/>
+        </w:rPr>
+        <w:t xml:space="preserve"> </w:t>
+      </w:r>
+      <w:r>
+        <w:rPr>
+          <w:lang w:val="en-US"/>
+        </w:rPr>
+        <w:t>(Teachers’ self-assessment)</w:t>
+      </w:r>
     </w:p>
     <w:p>
       <w:pPr>
         <w:pStyle w:val="berschrift2"/>
         <w:rPr>
-          <w:lang w:val="fr-FR"/>
-        </w:rPr>
-      </w:pPr>
-      <w:commentRangeStart w:id="3"/>
+          <w:lang w:val="en-US"/>
+        </w:rPr>
+      </w:pPr>
+      <w:r>
+        <w:rPr>
+          <w:lang w:val="en-US"/>
+        </w:rPr>
+        <w:t>Presence without subscales</w:t>
+      </w:r>
+      <w:r>
+        <w:rPr>
+          <w:lang w:val="en-US"/>
+        </w:rPr>
+        <w:t xml:space="preserve"> </w:t>
+      </w:r>
+      <w:r>
+        <w:rPr>
+          <w:lang w:val="en-US"/>
+        </w:rPr>
+        <w:t>(Teachers’ self-assessment)</w:t>
+      </w:r>
+    </w:p>
+    <w:p>
       <w:r>
         <w:rPr>
           <w:noProof/>
         </w:rPr>
-        <w:lastRenderedPageBreak/>
         <w:drawing>
-          <wp:anchor distT="0" distB="0" distL="114300" distR="114300" simplePos="0" relativeHeight="251663360" behindDoc="0" locked="0" layoutInCell="1" allowOverlap="1" wp14:anchorId="7427537A" wp14:editId="23BA6B8E">
-            <wp:simplePos x="0" y="0"/>
-            <wp:positionH relativeFrom="margin">
-              <wp:align>right</wp:align>
-            </wp:positionH>
-            <wp:positionV relativeFrom="paragraph">
-              <wp:posOffset>304165</wp:posOffset>
-            </wp:positionV>
-            <wp:extent cx="5760720" cy="1321435"/>
-            <wp:effectExtent l="0" t="0" r="0" b="0"/>
-            <wp:wrapThrough wrapText="bothSides">
-              <wp:wrapPolygon edited="0">
-                <wp:start x="0" y="0"/>
-                <wp:lineTo x="0" y="21174"/>
-                <wp:lineTo x="21500" y="21174"/>
-                <wp:lineTo x="21500" y="0"/>
-                <wp:lineTo x="0" y="0"/>
-              </wp:wrapPolygon>
-            </wp:wrapThrough>
-            <wp:docPr id="10" name="Grafik 10"/>
+          <wp:inline distT="0" distB="0" distL="0" distR="0" wp14:anchorId="34B6D6E6" wp14:editId="655F038E">
+            <wp:extent cx="5760720" cy="3481705"/>
+            <wp:effectExtent l="0" t="0" r="0" b="4445"/>
+            <wp:docPr id="7" name="Grafik 7"/>
             <wp:cNvGraphicFramePr>
               <a:graphicFrameLocks xmlns:a="http://schemas.openxmlformats.org/drawingml/2006/main" noChangeAspect="1"/>
             </wp:cNvGraphicFramePr>
@@ -715,13 +789,7 @@
                     <pic:cNvPicPr/>
                   </pic:nvPicPr>
                   <pic:blipFill>
-                    <a:blip r:embed="rId18">
-                      <a:extLst>
-                        <a:ext uri="{28A0092B-C50C-407E-A947-70E740481C1C}">
-                          <a14:useLocalDpi xmlns:a14="http://schemas.microsoft.com/office/drawing/2010/main" val="0"/>
-                        </a:ext>
-                      </a:extLst>
-                    </a:blip>
+                    <a:blip r:embed="rId18"/>
                     <a:stretch>
                       <a:fillRect/>
                     </a:stretch>
@@ -729,7 +797,7 @@
                   <pic:spPr>
                     <a:xfrm>
                       <a:off x="0" y="0"/>
-                      <a:ext cx="5760720" cy="1321435"/>
+                      <a:ext cx="5760720" cy="3481705"/>
                     </a:xfrm>
                     <a:prstGeom prst="rect">
                       <a:avLst/>
@@ -738,88 +806,43 @@
                 </pic:pic>
               </a:graphicData>
             </a:graphic>
-          </wp:anchor>
+          </wp:inline>
         </w:drawing>
       </w:r>
-      <w:commentRangeEnd w:id="3"/>
-      <w:r>
-        <w:rPr>
-          <w:rStyle w:val="Kommentarzeichen"/>
-          <w:rFonts w:asciiTheme="minorHAnsi" w:eastAsiaTheme="minorHAnsi" w:hAnsiTheme="minorHAnsi" w:cstheme="minorBidi"/>
-          <w:color w:val="auto"/>
-        </w:rPr>
-        <w:commentReference w:id="3"/>
-      </w:r>
-      <w:proofErr w:type="spellStart"/>
-      <w:proofErr w:type="gramStart"/>
-      <w:r>
-        <w:rPr>
-          <w:lang w:val="fr-FR"/>
-        </w:rPr>
-        <w:t>Presence</w:t>
-      </w:r>
-      <w:proofErr w:type="spellEnd"/>
-      <w:r>
-        <w:rPr>
-          <w:lang w:val="fr-FR"/>
-        </w:rPr>
-        <w:t>:</w:t>
-      </w:r>
-      <w:proofErr w:type="gramEnd"/>
-      <w:r>
-        <w:rPr>
-          <w:lang w:val="fr-FR"/>
-        </w:rPr>
-        <w:t xml:space="preserve"> </w:t>
-      </w:r>
-      <w:proofErr w:type="spellStart"/>
-      <w:r>
-        <w:rPr>
-          <w:lang w:val="fr-FR"/>
-        </w:rPr>
-        <w:t>voice</w:t>
-      </w:r>
-      <w:proofErr w:type="spellEnd"/>
-    </w:p>
-    <w:p>
-      <w:pPr>
-        <w:rPr>
-          <w:lang w:val="fr-FR"/>
-        </w:rPr>
-      </w:pPr>
     </w:p>
     <w:p>
       <w:pPr>
         <w:pStyle w:val="berschrift2"/>
         <w:rPr>
-          <w:lang w:val="fr-FR"/>
-        </w:rPr>
-      </w:pPr>
+          <w:lang w:val="en-US"/>
+        </w:rPr>
+      </w:pPr>
+      <w:commentRangeStart w:id="2"/>
       <w:r>
         <w:rPr>
           <w:noProof/>
         </w:rPr>
         <w:drawing>
-          <wp:anchor distT="0" distB="0" distL="114300" distR="114300" simplePos="0" relativeHeight="251664384" behindDoc="0" locked="0" layoutInCell="1" allowOverlap="1" wp14:anchorId="5CDE25D7" wp14:editId="515E8B43">
+          <wp:anchor distT="0" distB="0" distL="114300" distR="114300" simplePos="0" relativeHeight="251662336" behindDoc="0" locked="0" layoutInCell="1" allowOverlap="1" wp14:anchorId="7BB027FB" wp14:editId="2370B7E0">
             <wp:simplePos x="0" y="0"/>
             <wp:positionH relativeFrom="margin">
-              <wp:align>right</wp:align>
+              <wp:align>left</wp:align>
             </wp:positionH>
             <wp:positionV relativeFrom="paragraph">
-              <wp:posOffset>323850</wp:posOffset>
+              <wp:posOffset>305875</wp:posOffset>
             </wp:positionV>
-            <wp:extent cx="5760720" cy="1267460"/>
-            <wp:effectExtent l="0" t="0" r="0" b="8890"/>
+            <wp:extent cx="5760720" cy="2080260"/>
+            <wp:effectExtent l="0" t="0" r="0" b="0"/>
             <wp:wrapThrough wrapText="bothSides">
               <wp:wrapPolygon edited="0">
                 <wp:start x="0" y="0"/>
-                <wp:lineTo x="0" y="21427"/>
-                <wp:lineTo x="21500" y="21427"/>
+                <wp:lineTo x="0" y="21363"/>
+                <wp:lineTo x="21500" y="21363"/>
                 <wp:lineTo x="21500" y="0"/>
                 <wp:lineTo x="0" y="0"/>
               </wp:wrapPolygon>
             </wp:wrapThrough>
-            <wp:docPr id="11" name="Grafik 11"/>
+            <wp:docPr id="9" name="Grafik 9"/>
             <wp:cNvGraphicFramePr>
               <a:graphicFrameLocks xmlns:a="http://schemas.openxmlformats.org/drawingml/2006/main" noChangeAspect="1"/>
             </wp:cNvGraphicFramePr>
@@ -845,7 +868,7 @@
                   <pic:spPr>
                     <a:xfrm>
                       <a:off x="0" y="0"/>
-                      <a:ext cx="5760720" cy="1267460"/>
+                      <a:ext cx="5760720" cy="2080260"/>
                     </a:xfrm>
                     <a:prstGeom prst="rect">
                       <a:avLst/>
@@ -857,102 +880,82 @@
           </wp:anchor>
         </w:drawing>
       </w:r>
-      <w:proofErr w:type="spellStart"/>
-      <w:proofErr w:type="gramStart"/>
-      <w:r>
-        <w:rPr>
-          <w:lang w:val="fr-FR"/>
-        </w:rPr>
-        <w:t>Presence</w:t>
-      </w:r>
-      <w:proofErr w:type="spellEnd"/>
-      <w:r>
-        <w:rPr>
-          <w:lang w:val="fr-FR"/>
-        </w:rPr>
-        <w:t>:</w:t>
-      </w:r>
-      <w:proofErr w:type="gramEnd"/>
-      <w:r>
-        <w:rPr>
-          <w:lang w:val="fr-FR"/>
-        </w:rPr>
-        <w:t xml:space="preserve"> verbal/non-verbal intervention</w:t>
-      </w:r>
-    </w:p>
-    <w:p>
-      <w:pPr>
-        <w:rPr>
-          <w:rFonts w:asciiTheme="majorHAnsi" w:eastAsiaTheme="majorEastAsia" w:hAnsiTheme="majorHAnsi" w:cstheme="majorBidi"/>
-          <w:b/>
-          <w:color w:val="2F5496" w:themeColor="accent1" w:themeShade="BF"/>
-          <w:sz w:val="26"/>
-          <w:szCs w:val="26"/>
-          <w:lang w:val="fr-FR"/>
-        </w:rPr>
-      </w:pPr>
-      <w:r>
-        <w:rPr>
-          <w:b/>
-          <w:lang w:val="fr-FR"/>
-        </w:rPr>
-        <w:br w:type="page"/>
-      </w:r>
+      <w:commentRangeEnd w:id="2"/>
+      <w:r>
+        <w:rPr>
+          <w:rStyle w:val="Kommentarzeichen"/>
+          <w:rFonts w:asciiTheme="minorHAnsi" w:eastAsiaTheme="minorHAnsi" w:hAnsiTheme="minorHAnsi" w:cstheme="minorBidi"/>
+          <w:color w:val="auto"/>
+        </w:rPr>
+        <w:commentReference w:id="2"/>
+      </w:r>
+      <w:r>
+        <w:rPr>
+          <w:lang w:val="en-US"/>
+        </w:rPr>
+        <w:t>Presence: posture &amp; gaze</w:t>
+      </w:r>
+      <w:r>
+        <w:rPr>
+          <w:lang w:val="en-US"/>
+        </w:rPr>
+        <w:t xml:space="preserve"> </w:t>
+      </w:r>
+      <w:r>
+        <w:rPr>
+          <w:lang w:val="en-US"/>
+        </w:rPr>
+        <w:t>(Teachers’ self-assessment)</w:t>
+      </w:r>
+    </w:p>
+    <w:p>
+      <w:pPr>
+        <w:rPr>
+          <w:lang w:val="en-US"/>
+        </w:rPr>
+      </w:pPr>
+    </w:p>
+    <w:p>
+      <w:pPr>
+        <w:rPr>
+          <w:lang w:val="en-US"/>
+        </w:rPr>
+      </w:pPr>
     </w:p>
     <w:p>
       <w:pPr>
         <w:pStyle w:val="berschrift2"/>
         <w:rPr>
-          <w:b/>
-          <w:lang w:val="en-US"/>
-        </w:rPr>
-      </w:pPr>
-      <w:r>
-        <w:rPr>
-          <w:b/>
-          <w:lang w:val="en-US"/>
+          <w:lang w:val="en-US"/>
+        </w:rPr>
+      </w:pPr>
+      <w:commentRangeStart w:id="3"/>
+      <w:r>
+        <w:rPr>
+          <w:noProof/>
         </w:rPr>
         <w:lastRenderedPageBreak/>
-        <w:t xml:space="preserve">Visualization </w:t>
-      </w:r>
-    </w:p>
-    <w:p>
-      <w:pPr>
-        <w:rPr>
-          <w:rFonts w:ascii="Arial" w:hAnsi="Arial" w:cs="Arial"/>
-          <w:sz w:val="20"/>
-          <w:szCs w:val="20"/>
-          <w:shd w:val="clear" w:color="auto" w:fill="E0F1D9"/>
-          <w:lang w:val="en-US"/>
-        </w:rPr>
-      </w:pPr>
-      <w:r>
-        <w:rPr>
-          <w:b/>
-          <w:noProof/>
-          <w:lang w:val="en-US"/>
-        </w:rPr>
         <w:drawing>
-          <wp:anchor distT="0" distB="0" distL="114300" distR="114300" simplePos="0" relativeHeight="251665408" behindDoc="0" locked="0" layoutInCell="1" allowOverlap="1" wp14:anchorId="5F333320" wp14:editId="4A3D4DA8">
+          <wp:anchor distT="0" distB="0" distL="114300" distR="114300" simplePos="0" relativeHeight="251663360" behindDoc="0" locked="0" layoutInCell="1" allowOverlap="1" wp14:anchorId="7427537A" wp14:editId="249CBD2E">
             <wp:simplePos x="0" y="0"/>
             <wp:positionH relativeFrom="margin">
-              <wp:align>center</wp:align>
+              <wp:align>left</wp:align>
             </wp:positionH>
             <wp:positionV relativeFrom="paragraph">
-              <wp:posOffset>1048476</wp:posOffset>
+              <wp:posOffset>286580</wp:posOffset>
             </wp:positionV>
-            <wp:extent cx="6313805" cy="5105400"/>
+            <wp:extent cx="5760720" cy="1321435"/>
             <wp:effectExtent l="0" t="0" r="0" b="0"/>
             <wp:wrapThrough wrapText="bothSides">
               <wp:wrapPolygon edited="0">
                 <wp:start x="0" y="0"/>
-                <wp:lineTo x="0" y="21519"/>
-                <wp:lineTo x="21507" y="21519"/>
-                <wp:lineTo x="21507" y="0"/>
+                <wp:lineTo x="0" y="21174"/>
+                <wp:lineTo x="21500" y="21174"/>
+                <wp:lineTo x="21500" y="0"/>
                 <wp:lineTo x="0" y="0"/>
               </wp:wrapPolygon>
             </wp:wrapThrough>
-            <wp:docPr id="21" name="Grafik 21"/>
+            <wp:docPr id="10" name="Grafik 10"/>
             <wp:cNvGraphicFramePr>
               <a:graphicFrameLocks xmlns:a="http://schemas.openxmlformats.org/drawingml/2006/main" noChangeAspect="1"/>
             </wp:cNvGraphicFramePr>
@@ -978,7 +981,7 @@
                   <pic:spPr>
                     <a:xfrm>
                       <a:off x="0" y="0"/>
-                      <a:ext cx="6313805" cy="5105400"/>
+                      <a:ext cx="5760720" cy="1321435"/>
                     </a:xfrm>
                     <a:prstGeom prst="rect">
                       <a:avLst/>
@@ -987,187 +990,36 @@
                 </pic:pic>
               </a:graphicData>
             </a:graphic>
-            <wp14:sizeRelH relativeFrom="margin">
-              <wp14:pctWidth>0</wp14:pctWidth>
-            </wp14:sizeRelH>
-            <wp14:sizeRelV relativeFrom="margin">
-              <wp14:pctHeight>0</wp14:pctHeight>
-            </wp14:sizeRelV>
           </wp:anchor>
         </w:drawing>
       </w:r>
-      <w:r>
-        <w:rPr>
-          <w:rStyle w:val="Fett"/>
-          <w:rFonts w:ascii="Arial" w:hAnsi="Arial" w:cs="Arial"/>
-          <w:sz w:val="20"/>
-          <w:szCs w:val="20"/>
-          <w:lang w:val="en-US"/>
-        </w:rPr>
-        <w:t>Positive correlations</w:t>
-      </w:r>
-      <w:r>
-        <w:rPr>
-          <w:rFonts w:ascii="Arial" w:hAnsi="Arial" w:cs="Arial"/>
-          <w:sz w:val="20"/>
-          <w:szCs w:val="20"/>
-          <w:shd w:val="clear" w:color="auto" w:fill="E0F1D9"/>
-          <w:lang w:val="en-US"/>
-        </w:rPr>
-        <w:t> are displayed in blue and </w:t>
-      </w:r>
-      <w:r>
-        <w:rPr>
-          <w:rStyle w:val="Fett"/>
-          <w:rFonts w:ascii="Arial" w:hAnsi="Arial" w:cs="Arial"/>
-          <w:sz w:val="20"/>
-          <w:szCs w:val="20"/>
-          <w:lang w:val="en-US"/>
-        </w:rPr>
-        <w:t>negative correlations</w:t>
-      </w:r>
-      <w:r>
-        <w:rPr>
-          <w:rFonts w:ascii="Arial" w:hAnsi="Arial" w:cs="Arial"/>
-          <w:sz w:val="20"/>
-          <w:szCs w:val="20"/>
-          <w:shd w:val="clear" w:color="auto" w:fill="E0F1D9"/>
-          <w:lang w:val="en-US"/>
-        </w:rPr>
-        <w:t xml:space="preserve"> in red color. </w:t>
-      </w:r>
-    </w:p>
-    <w:p>
-      <w:pPr>
-        <w:rPr>
-          <w:rFonts w:ascii="Arial" w:hAnsi="Arial" w:cs="Arial"/>
-          <w:sz w:val="20"/>
-          <w:szCs w:val="20"/>
-          <w:shd w:val="clear" w:color="auto" w:fill="E0F1D9"/>
-          <w:lang w:val="en-US"/>
-        </w:rPr>
-      </w:pPr>
-      <w:r>
-        <w:rPr>
-          <w:rFonts w:ascii="Arial" w:hAnsi="Arial" w:cs="Arial"/>
-          <w:sz w:val="20"/>
-          <w:szCs w:val="20"/>
-          <w:shd w:val="clear" w:color="auto" w:fill="E0F1D9"/>
-          <w:lang w:val="en-US"/>
-        </w:rPr>
-        <w:t>Color intensity and the size of the circle are proportional to the </w:t>
-      </w:r>
-      <w:r>
-        <w:rPr>
-          <w:rStyle w:val="Fett"/>
-          <w:rFonts w:ascii="Arial" w:hAnsi="Arial" w:cs="Arial"/>
-          <w:sz w:val="20"/>
-          <w:szCs w:val="20"/>
-          <w:lang w:val="en-US"/>
-        </w:rPr>
-        <w:t>correlation coefficients</w:t>
-      </w:r>
-      <w:r>
-        <w:rPr>
-          <w:rFonts w:ascii="Arial" w:hAnsi="Arial" w:cs="Arial"/>
-          <w:sz w:val="20"/>
-          <w:szCs w:val="20"/>
-          <w:shd w:val="clear" w:color="auto" w:fill="E0F1D9"/>
-          <w:lang w:val="en-US"/>
-        </w:rPr>
-        <w:t>.</w:t>
-      </w:r>
-    </w:p>
-    <w:p>
-      <w:pPr>
-        <w:rPr>
-          <w:lang w:val="en-US"/>
-        </w:rPr>
-      </w:pPr>
-      <w:r>
-        <w:rPr>
-          <w:rFonts w:ascii="Arial" w:hAnsi="Arial" w:cs="Arial"/>
-          <w:sz w:val="20"/>
-          <w:szCs w:val="20"/>
-          <w:shd w:val="clear" w:color="auto" w:fill="E0F1D9"/>
-          <w:lang w:val="en-US"/>
-        </w:rPr>
-        <w:t>In the right side of the </w:t>
-      </w:r>
-      <w:r>
-        <w:rPr>
-          <w:rStyle w:val="Fett"/>
-          <w:rFonts w:ascii="Arial" w:hAnsi="Arial" w:cs="Arial"/>
-          <w:sz w:val="20"/>
-          <w:szCs w:val="20"/>
-          <w:lang w:val="en-US"/>
-        </w:rPr>
-        <w:t>correlogram</w:t>
-      </w:r>
-      <w:r>
-        <w:rPr>
-          <w:rFonts w:ascii="Arial" w:hAnsi="Arial" w:cs="Arial"/>
-          <w:sz w:val="20"/>
-          <w:szCs w:val="20"/>
-          <w:shd w:val="clear" w:color="auto" w:fill="E0F1D9"/>
-          <w:lang w:val="en-US"/>
-        </w:rPr>
-        <w:t>, the legend color shows the </w:t>
-      </w:r>
-      <w:r>
-        <w:rPr>
-          <w:rStyle w:val="Fett"/>
-          <w:rFonts w:ascii="Arial" w:hAnsi="Arial" w:cs="Arial"/>
-          <w:sz w:val="20"/>
-          <w:szCs w:val="20"/>
-          <w:lang w:val="en-US"/>
-        </w:rPr>
-        <w:t>correlation coefficients</w:t>
-      </w:r>
-      <w:r>
-        <w:rPr>
-          <w:rFonts w:ascii="Arial" w:hAnsi="Arial" w:cs="Arial"/>
-          <w:sz w:val="20"/>
-          <w:szCs w:val="20"/>
-          <w:shd w:val="clear" w:color="auto" w:fill="E0F1D9"/>
-          <w:lang w:val="en-US"/>
-        </w:rPr>
-        <w:t> and the corresponding colors.</w:t>
-      </w:r>
-      <w:r>
-        <w:rPr>
-          <w:lang w:val="en-US"/>
-        </w:rPr>
-        <w:br w:type="page"/>
-      </w:r>
-    </w:p>
-    <w:p>
-      <w:pPr>
-        <w:pStyle w:val="berschrift3"/>
-        <w:rPr>
-          <w:b/>
-          <w:sz w:val="28"/>
-          <w:lang w:val="en-US"/>
-        </w:rPr>
-      </w:pPr>
-      <w:proofErr w:type="gramStart"/>
-      <w:r>
-        <w:rPr>
-          <w:b/>
-          <w:sz w:val="28"/>
-          <w:lang w:val="en-US"/>
-        </w:rPr>
-        <w:lastRenderedPageBreak/>
-        <w:t>Students‘ perception</w:t>
-      </w:r>
-      <w:proofErr w:type="gramEnd"/>
-    </w:p>
-    <w:p>
-      <w:pPr>
-        <w:rPr>
-          <w:lang w:val="en-US"/>
-        </w:rPr>
-      </w:pPr>
+      <w:commentRangeEnd w:id="3"/>
+      <w:r>
+        <w:rPr>
+          <w:rStyle w:val="Kommentarzeichen"/>
+          <w:rFonts w:asciiTheme="minorHAnsi" w:eastAsiaTheme="minorHAnsi" w:hAnsiTheme="minorHAnsi" w:cstheme="minorBidi"/>
+          <w:color w:val="auto"/>
+        </w:rPr>
+        <w:commentReference w:id="3"/>
+      </w:r>
+      <w:r>
+        <w:rPr>
+          <w:lang w:val="en-US"/>
+        </w:rPr>
+        <w:t>Presence: voice</w:t>
+      </w:r>
+      <w:r>
+        <w:rPr>
+          <w:lang w:val="en-US"/>
+        </w:rPr>
+        <w:t xml:space="preserve"> </w:t>
+      </w:r>
+      <w:r>
+        <w:rPr>
+          <w:lang w:val="en-US"/>
+        </w:rPr>
+        <w:t>(Teachers’ self-assessment)</w:t>
+      </w:r>
     </w:p>
     <w:p>
       <w:pPr>
@@ -1178,26 +1030,29 @@
       </w:pPr>
       <w:r>
         <w:rPr>
-          <w:lang w:val="en-US"/>
-        </w:rPr>
-        <w:t>Activation &amp; support</w:t>
-      </w:r>
-    </w:p>
-    <w:p>
-      <w:pPr>
-        <w:rPr>
-          <w:lang w:val="en-US"/>
-        </w:rPr>
-      </w:pPr>
-      <w:r>
-        <w:rPr>
           <w:noProof/>
         </w:rPr>
         <w:drawing>
-          <wp:inline distT="0" distB="0" distL="0" distR="0" wp14:anchorId="7E8AB7F0" wp14:editId="2ABF67FA">
-            <wp:extent cx="5760720" cy="1246505"/>
-            <wp:effectExtent l="0" t="0" r="0" b="0"/>
-            <wp:docPr id="12" name="Grafik 12"/>
+          <wp:anchor distT="0" distB="0" distL="114300" distR="114300" simplePos="0" relativeHeight="251664384" behindDoc="0" locked="0" layoutInCell="1" allowOverlap="1" wp14:anchorId="5CDE25D7" wp14:editId="450A6293">
+            <wp:simplePos x="0" y="0"/>
+            <wp:positionH relativeFrom="margin">
+              <wp:align>left</wp:align>
+            </wp:positionH>
+            <wp:positionV relativeFrom="paragraph">
+              <wp:posOffset>1837690</wp:posOffset>
+            </wp:positionV>
+            <wp:extent cx="5760720" cy="1267460"/>
+            <wp:effectExtent l="0" t="0" r="0" b="8890"/>
+            <wp:wrapThrough wrapText="bothSides">
+              <wp:wrapPolygon edited="0">
+                <wp:start x="0" y="0"/>
+                <wp:lineTo x="0" y="21427"/>
+                <wp:lineTo x="21500" y="21427"/>
+                <wp:lineTo x="21500" y="0"/>
+                <wp:lineTo x="0" y="0"/>
+              </wp:wrapPolygon>
+            </wp:wrapThrough>
+            <wp:docPr id="11" name="Grafik 11"/>
             <wp:cNvGraphicFramePr>
               <a:graphicFrameLocks xmlns:a="http://schemas.openxmlformats.org/drawingml/2006/main" noChangeAspect="1"/>
             </wp:cNvGraphicFramePr>
@@ -1209,7 +1064,13 @@
                     <pic:cNvPicPr/>
                   </pic:nvPicPr>
                   <pic:blipFill>
-                    <a:blip r:embed="rId21"/>
+                    <a:blip r:embed="rId21">
+                      <a:extLst>
+                        <a:ext uri="{28A0092B-C50C-407E-A947-70E740481C1C}">
+                          <a14:useLocalDpi xmlns:a14="http://schemas.microsoft.com/office/drawing/2010/main" val="0"/>
+                        </a:ext>
+                      </a:extLst>
+                    </a:blip>
                     <a:stretch>
                       <a:fillRect/>
                     </a:stretch>
@@ -1217,7 +1078,7 @@
                   <pic:spPr>
                     <a:xfrm>
                       <a:off x="0" y="0"/>
-                      <a:ext cx="5760720" cy="1246505"/>
+                      <a:ext cx="5760720" cy="1267460"/>
                     </a:xfrm>
                     <a:prstGeom prst="rect">
                       <a:avLst/>
@@ -1226,28 +1087,150 @@
                 </pic:pic>
               </a:graphicData>
             </a:graphic>
-          </wp:inline>
+          </wp:anchor>
         </w:drawing>
       </w:r>
+      <w:r>
+        <w:rPr>
+          <w:lang w:val="en-US"/>
+        </w:rPr>
+        <w:t>Presence: verbal/non-verbal intervention</w:t>
+      </w:r>
+      <w:r>
+        <w:rPr>
+          <w:lang w:val="en-US"/>
+        </w:rPr>
+        <w:t xml:space="preserve"> (Teachers’ self-assessment)</w:t>
+      </w:r>
+    </w:p>
+    <w:p>
+      <w:pPr>
+        <w:rPr>
+          <w:rFonts w:asciiTheme="majorHAnsi" w:eastAsiaTheme="majorEastAsia" w:hAnsiTheme="majorHAnsi" w:cstheme="majorBidi"/>
+          <w:b/>
+          <w:color w:val="2F5496" w:themeColor="accent1" w:themeShade="BF"/>
+          <w:sz w:val="26"/>
+          <w:szCs w:val="26"/>
+          <w:lang w:val="en-US"/>
+        </w:rPr>
+      </w:pPr>
+      <w:r>
+        <w:rPr>
+          <w:b/>
+          <w:lang w:val="en-US"/>
+        </w:rPr>
+        <w:br w:type="page"/>
+      </w:r>
+    </w:p>
+    <w:p>
+      <w:pPr>
+        <w:pStyle w:val="berschrift3"/>
+        <w:rPr>
+          <w:b/>
+          <w:sz w:val="28"/>
+          <w:lang w:val="fr-FR"/>
+        </w:rPr>
+      </w:pPr>
+      <w:proofErr w:type="spellStart"/>
+      <w:r>
+        <w:rPr>
+          <w:b/>
+          <w:sz w:val="28"/>
+          <w:lang w:val="fr-FR"/>
+        </w:rPr>
+        <w:lastRenderedPageBreak/>
+        <w:t>Scales</w:t>
+      </w:r>
+      <w:proofErr w:type="spellEnd"/>
+      <w:r>
+        <w:rPr>
+          <w:b/>
+          <w:sz w:val="28"/>
+          <w:lang w:val="fr-FR"/>
+        </w:rPr>
+        <w:t xml:space="preserve"> </w:t>
+      </w:r>
+      <w:proofErr w:type="spellStart"/>
+      <w:r>
+        <w:rPr>
+          <w:b/>
+          <w:sz w:val="28"/>
+          <w:lang w:val="fr-FR"/>
+        </w:rPr>
+        <w:t>s</w:t>
+      </w:r>
+      <w:r>
+        <w:rPr>
+          <w:b/>
+          <w:sz w:val="28"/>
+          <w:lang w:val="fr-FR"/>
+        </w:rPr>
+        <w:t>tudents</w:t>
+      </w:r>
+      <w:proofErr w:type="spellEnd"/>
+      <w:r>
+        <w:rPr>
+          <w:b/>
+          <w:sz w:val="28"/>
+          <w:lang w:val="fr-FR"/>
+        </w:rPr>
+        <w:t>‘ perception</w:t>
+      </w:r>
     </w:p>
     <w:p>
       <w:pPr>
         <w:pStyle w:val="berschrift2"/>
         <w:rPr>
-          <w:lang w:val="en-US"/>
-        </w:rPr>
-      </w:pPr>
-      <w:r>
-        <w:rPr>
-          <w:lang w:val="en-US"/>
-        </w:rPr>
-        <w:t>Classroom management</w:t>
-      </w:r>
+          <w:lang w:val="fr-FR"/>
+        </w:rPr>
+      </w:pPr>
     </w:p>
     <w:p>
       <w:pPr>
         <w:pStyle w:val="berschrift2"/>
         <w:rPr>
+          <w:lang w:val="fr-FR"/>
+        </w:rPr>
+      </w:pPr>
+      <w:r>
+        <w:rPr>
+          <w:lang w:val="fr-FR"/>
+        </w:rPr>
+        <w:t>Activation &amp; support</w:t>
+      </w:r>
+      <w:r>
+        <w:rPr>
+          <w:lang w:val="fr-FR"/>
+        </w:rPr>
+        <w:t xml:space="preserve"> (</w:t>
+      </w:r>
+      <w:proofErr w:type="spellStart"/>
+      <w:r>
+        <w:rPr>
+          <w:lang w:val="fr-FR"/>
+        </w:rPr>
+        <w:t>Students</w:t>
+      </w:r>
+      <w:proofErr w:type="spellEnd"/>
+      <w:r>
+        <w:rPr>
+          <w:lang w:val="fr-FR"/>
+        </w:rPr>
+        <w:t>’</w:t>
+      </w:r>
+      <w:r>
+        <w:t xml:space="preserve"> </w:t>
+      </w:r>
+      <w:r>
+        <w:rPr>
+          <w:lang w:val="fr-FR"/>
+        </w:rPr>
+        <w:t>perception)</w:t>
+      </w:r>
+    </w:p>
+    <w:p>
+      <w:pPr>
+        <w:rPr>
           <w:lang w:val="en-US"/>
         </w:rPr>
       </w:pPr>
@@ -1256,10 +1239,10 @@
           <w:noProof/>
         </w:rPr>
         <w:drawing>
-          <wp:inline distT="0" distB="0" distL="0" distR="0" wp14:anchorId="0C04A9FB" wp14:editId="29F9B297">
-            <wp:extent cx="5760720" cy="1437640"/>
+          <wp:inline distT="0" distB="0" distL="0" distR="0" wp14:anchorId="7E8AB7F0" wp14:editId="2ABF67FA">
+            <wp:extent cx="5760720" cy="1246505"/>
             <wp:effectExtent l="0" t="0" r="0" b="0"/>
-            <wp:docPr id="13" name="Grafik 13"/>
+            <wp:docPr id="12" name="Grafik 12"/>
             <wp:cNvGraphicFramePr>
               <a:graphicFrameLocks xmlns:a="http://schemas.openxmlformats.org/drawingml/2006/main" noChangeAspect="1"/>
             </wp:cNvGraphicFramePr>
@@ -1279,7 +1262,7 @@
                   <pic:spPr>
                     <a:xfrm>
                       <a:off x="0" y="0"/>
-                      <a:ext cx="5760720" cy="1437640"/>
+                      <a:ext cx="5760720" cy="1246505"/>
                     </a:xfrm>
                     <a:prstGeom prst="rect">
                       <a:avLst/>
@@ -1291,37 +1274,60 @@
           </wp:inline>
         </w:drawing>
       </w:r>
-      <w:r>
-        <w:rPr>
-          <w:lang w:val="en-US"/>
-        </w:rPr>
-        <w:br/>
-        <w:t xml:space="preserve">Clarity &amp; </w:t>
-      </w:r>
-      <w:proofErr w:type="spellStart"/>
-      <w:r>
-        <w:rPr>
-          <w:lang w:val="en-US"/>
-        </w:rPr>
-        <w:t>structuredness</w:t>
-      </w:r>
-      <w:proofErr w:type="spellEnd"/>
-    </w:p>
-    <w:p>
-      <w:pPr>
-        <w:rPr>
-          <w:lang w:val="en-US"/>
-        </w:rPr>
+    </w:p>
+    <w:p>
+      <w:pPr>
+        <w:pStyle w:val="berschrift2"/>
+        <w:rPr>
+          <w:lang w:val="en-US"/>
+        </w:rPr>
+      </w:pPr>
+    </w:p>
+    <w:p>
+      <w:pPr>
+        <w:pStyle w:val="berschrift2"/>
+        <w:rPr>
+          <w:lang w:val="en-US"/>
+        </w:rPr>
+      </w:pPr>
+      <w:r>
+        <w:rPr>
+          <w:lang w:val="en-US"/>
+        </w:rPr>
+        <w:t>Classroom management</w:t>
+      </w:r>
+      <w:r>
+        <w:rPr>
+          <w:lang w:val="en-US"/>
+        </w:rPr>
+        <w:t xml:space="preserve"> (Students</w:t>
+      </w:r>
+      <w:r>
+        <w:rPr>
+          <w:lang w:val="en-US"/>
+        </w:rPr>
+        <w:t>’</w:t>
+      </w:r>
+      <w:r>
+        <w:rPr>
+          <w:lang w:val="en-US"/>
+        </w:rPr>
+        <w:t xml:space="preserve"> perception)</w:t>
+      </w:r>
+    </w:p>
+    <w:p>
+      <w:pPr>
+        <w:pStyle w:val="berschrift2"/>
       </w:pPr>
       <w:r>
         <w:rPr>
           <w:noProof/>
         </w:rPr>
         <w:drawing>
-          <wp:inline distT="0" distB="0" distL="0" distR="0" wp14:anchorId="6B450B5E" wp14:editId="52D1FE0C">
-            <wp:extent cx="5760720" cy="1099185"/>
-            <wp:effectExtent l="0" t="0" r="0" b="5715"/>
-            <wp:docPr id="14" name="Grafik 14"/>
+          <wp:inline distT="0" distB="0" distL="0" distR="0" wp14:anchorId="0C04A9FB" wp14:editId="29F9B297">
+            <wp:extent cx="5760720" cy="1437640"/>
+            <wp:effectExtent l="0" t="0" r="0" b="0"/>
+            <wp:docPr id="13" name="Grafik 13"/>
             <wp:cNvGraphicFramePr>
               <a:graphicFrameLocks xmlns:a="http://schemas.openxmlformats.org/drawingml/2006/main" noChangeAspect="1"/>
             </wp:cNvGraphicFramePr>
@@ -1341,7 +1347,7 @@
                   <pic:spPr>
                     <a:xfrm>
                       <a:off x="0" y="0"/>
-                      <a:ext cx="5760720" cy="1099185"/>
+                      <a:ext cx="5760720" cy="1437640"/>
                     </a:xfrm>
                     <a:prstGeom prst="rect">
                       <a:avLst/>
@@ -1353,6 +1359,12 @@
           </wp:inline>
         </w:drawing>
       </w:r>
+      <w:r>
+        <w:rPr>
+          <w:lang w:val="en-US"/>
+        </w:rPr>
+        <w:br/>
+      </w:r>
     </w:p>
     <w:p>
       <w:pPr>
@@ -1362,21 +1374,36 @@
         </w:rPr>
       </w:pPr>
       <w:r>
-        <w:rPr>
-          <w:lang w:val="en-US"/>
-        </w:rPr>
-        <w:t xml:space="preserve">Natural </w:t>
-      </w:r>
-      <w:r>
-        <w:rPr>
-          <w:lang w:val="en-US"/>
-        </w:rPr>
-        <w:t>behavior</w:t>
-      </w:r>
-    </w:p>
-    <w:p>
-      <w:pPr>
-        <w:rPr>
+        <w:t xml:space="preserve">Clarity &amp; </w:t>
+      </w:r>
+      <w:proofErr w:type="spellStart"/>
+      <w:r>
+        <w:t>structuredness</w:t>
+      </w:r>
+      <w:proofErr w:type="spellEnd"/>
+      <w:r>
+        <w:t xml:space="preserve"> </w:t>
+      </w:r>
+      <w:r>
+        <w:rPr>
+          <w:lang w:val="en-US"/>
+        </w:rPr>
+        <w:t>(Students</w:t>
+      </w:r>
+      <w:r>
+        <w:t>’</w:t>
+      </w:r>
+      <w:r>
+        <w:rPr>
+          <w:lang w:val="en-US"/>
+        </w:rPr>
+        <w:t xml:space="preserve"> perception)</w:t>
+      </w:r>
+    </w:p>
+    <w:p>
+      <w:pPr>
+        <w:rPr>
+          <w:rStyle w:val="berschrift2Zchn"/>
           <w:lang w:val="en-US"/>
         </w:rPr>
       </w:pPr>
@@ -1385,10 +1412,10 @@
           <w:noProof/>
         </w:rPr>
         <w:drawing>
-          <wp:inline distT="0" distB="0" distL="0" distR="0" wp14:anchorId="5D0BF796" wp14:editId="2F261E8B">
-            <wp:extent cx="5760720" cy="1337945"/>
-            <wp:effectExtent l="0" t="0" r="0" b="0"/>
-            <wp:docPr id="15" name="Grafik 15"/>
+          <wp:inline distT="0" distB="0" distL="0" distR="0" wp14:anchorId="6B450B5E" wp14:editId="52D1FE0C">
+            <wp:extent cx="5760720" cy="1099185"/>
+            <wp:effectExtent l="0" t="0" r="0" b="5715"/>
+            <wp:docPr id="14" name="Grafik 14"/>
             <wp:cNvGraphicFramePr>
               <a:graphicFrameLocks xmlns:a="http://schemas.openxmlformats.org/drawingml/2006/main" noChangeAspect="1"/>
             </wp:cNvGraphicFramePr>
@@ -1408,7 +1435,7 @@
                   <pic:spPr>
                     <a:xfrm>
                       <a:off x="0" y="0"/>
-                      <a:ext cx="5760720" cy="1337945"/>
+                      <a:ext cx="5760720" cy="1099185"/>
                     </a:xfrm>
                     <a:prstGeom prst="rect">
                       <a:avLst/>
@@ -1423,62 +1450,33 @@
     </w:p>
     <w:p>
       <w:pPr>
-        <w:pStyle w:val="berschrift2"/>
-        <w:rPr>
-          <w:lang w:val="en-US"/>
-        </w:rPr>
-      </w:pPr>
-      <w:proofErr w:type="spellStart"/>
-      <w:r>
-        <w:rPr>
-          <w:lang w:val="en-US"/>
-        </w:rPr>
-        <w:lastRenderedPageBreak/>
-        <w:t>Postive</w:t>
-      </w:r>
-      <w:proofErr w:type="spellEnd"/>
-      <w:r>
-        <w:rPr>
-          <w:lang w:val="en-US"/>
-        </w:rPr>
-        <w:t xml:space="preserve"> </w:t>
-      </w:r>
-      <w:proofErr w:type="spellStart"/>
-      <w:r>
-        <w:rPr>
-          <w:lang w:val="en-US"/>
-        </w:rPr>
-        <w:t>clima</w:t>
-      </w:r>
-      <w:r>
-        <w:rPr>
-          <w:lang w:val="en-US"/>
-        </w:rPr>
-        <w:t>t</w:t>
-      </w:r>
-      <w:proofErr w:type="spellEnd"/>
-      <w:r>
-        <w:rPr>
-          <w:lang w:val="en-US"/>
-        </w:rPr>
-        <w:t xml:space="preserve"> and motivation</w:t>
-      </w:r>
-    </w:p>
-    <w:p>
-      <w:pPr>
-        <w:rPr>
-          <w:lang w:val="en-US"/>
-        </w:rPr>
-      </w:pPr>
+        <w:rPr>
+          <w:lang w:val="en-US"/>
+        </w:rPr>
+      </w:pPr>
+      <w:r>
+        <w:rPr>
+          <w:rStyle w:val="berschrift2Zchn"/>
+          <w:lang w:val="en-US"/>
+        </w:rPr>
+        <w:t>Natural behavior</w:t>
+      </w:r>
+      <w:r>
+        <w:rPr>
+          <w:rStyle w:val="berschrift2Zchn"/>
+          <w:lang w:val="en-US"/>
+        </w:rPr>
+        <w:t xml:space="preserve"> (Students’ perception)</w:t>
+      </w:r>
       <w:r>
         <w:rPr>
           <w:noProof/>
         </w:rPr>
         <w:drawing>
-          <wp:inline distT="0" distB="0" distL="0" distR="0" wp14:anchorId="646E874C" wp14:editId="7F494F6A">
-            <wp:extent cx="5760720" cy="2793365"/>
-            <wp:effectExtent l="0" t="0" r="0" b="6985"/>
-            <wp:docPr id="16" name="Grafik 16"/>
+          <wp:inline distT="0" distB="0" distL="0" distR="0" wp14:anchorId="5D0BF796" wp14:editId="2F261E8B">
+            <wp:extent cx="5760720" cy="1337945"/>
+            <wp:effectExtent l="0" t="0" r="0" b="0"/>
+            <wp:docPr id="15" name="Grafik 15"/>
             <wp:cNvGraphicFramePr>
               <a:graphicFrameLocks xmlns:a="http://schemas.openxmlformats.org/drawingml/2006/main" noChangeAspect="1"/>
             </wp:cNvGraphicFramePr>
@@ -1498,7 +1496,7 @@
                   <pic:spPr>
                     <a:xfrm>
                       <a:off x="0" y="0"/>
-                      <a:ext cx="5760720" cy="2793365"/>
+                      <a:ext cx="5760720" cy="1337945"/>
                     </a:xfrm>
                     <a:prstGeom prst="rect">
                       <a:avLst/>
@@ -1522,7 +1520,62 @@
         <w:rPr>
           <w:lang w:val="en-US"/>
         </w:rPr>
-        <w:t>Presence without subscales</w:t>
+        <w:lastRenderedPageBreak/>
+        <w:t>Positive</w:t>
+      </w:r>
+      <w:r>
+        <w:rPr>
+          <w:lang w:val="en-US"/>
+        </w:rPr>
+        <w:t xml:space="preserve"> </w:t>
+      </w:r>
+      <w:r>
+        <w:rPr>
+          <w:lang w:val="en-US"/>
+        </w:rPr>
+        <w:t xml:space="preserve">learning </w:t>
+      </w:r>
+      <w:r>
+        <w:rPr>
+          <w:lang w:val="en-US"/>
+        </w:rPr>
+        <w:t>clima</w:t>
+      </w:r>
+      <w:r>
+        <w:rPr>
+          <w:lang w:val="en-US"/>
+        </w:rPr>
+        <w:t>te</w:t>
+      </w:r>
+      <w:r>
+        <w:rPr>
+          <w:lang w:val="en-US"/>
+        </w:rPr>
+        <w:t xml:space="preserve"> and motivation</w:t>
+      </w:r>
+      <w:r>
+        <w:rPr>
+          <w:lang w:val="en-US"/>
+        </w:rPr>
+        <w:t xml:space="preserve"> </w:t>
+      </w:r>
+      <w:r>
+        <w:rPr>
+          <w:lang w:val="en-US"/>
+        </w:rPr>
+        <w:t>(Students</w:t>
+      </w:r>
+      <w:r>
+        <w:rPr>
+          <w:lang w:val="en-US"/>
+        </w:rPr>
+        <w:t>’</w:t>
+      </w:r>
+      <w:r>
+        <w:rPr>
+          <w:lang w:val="en-US"/>
+        </w:rPr>
+        <w:t xml:space="preserve"> perception)</w:t>
       </w:r>
     </w:p>
     <w:p>
@@ -1536,10 +1589,10 @@
           <w:noProof/>
         </w:rPr>
         <w:drawing>
-          <wp:inline distT="0" distB="0" distL="0" distR="0" wp14:anchorId="3A78896C" wp14:editId="3D3CCE13">
-            <wp:extent cx="5760720" cy="3386455"/>
-            <wp:effectExtent l="0" t="0" r="0" b="4445"/>
-            <wp:docPr id="17" name="Grafik 17"/>
+          <wp:inline distT="0" distB="0" distL="0" distR="0" wp14:anchorId="646E874C" wp14:editId="7F494F6A">
+            <wp:extent cx="5760720" cy="2793365"/>
+            <wp:effectExtent l="0" t="0" r="0" b="6985"/>
+            <wp:docPr id="16" name="Grafik 16"/>
             <wp:cNvGraphicFramePr>
               <a:graphicFrameLocks xmlns:a="http://schemas.openxmlformats.org/drawingml/2006/main" noChangeAspect="1"/>
             </wp:cNvGraphicFramePr>
@@ -1559,7 +1612,7 @@
                   <pic:spPr>
                     <a:xfrm>
                       <a:off x="0" y="0"/>
-                      <a:ext cx="5760720" cy="3386455"/>
+                      <a:ext cx="5760720" cy="2793365"/>
                     </a:xfrm>
                     <a:prstGeom prst="rect">
                       <a:avLst/>
@@ -1571,38 +1624,69 @@
           </wp:inline>
         </w:drawing>
       </w:r>
-    </w:p>
-    <w:p>
-      <w:pPr>
-        <w:pStyle w:val="berschrift2"/>
-        <w:rPr>
-          <w:lang w:val="en-US"/>
-        </w:rPr>
-      </w:pPr>
-      <w:r>
-        <w:rPr>
-          <w:lang w:val="en-US"/>
-        </w:rPr>
-        <w:lastRenderedPageBreak/>
-        <w:t>Presence: posture &amp; gaze</w:t>
-      </w:r>
-    </w:p>
-    <w:p>
-      <w:pPr>
-        <w:rPr>
-          <w:lang w:val="en-US"/>
-        </w:rPr>
-      </w:pPr>
-      <w:commentRangeStart w:id="4"/>
+      <w:r>
+        <w:rPr>
+          <w:rStyle w:val="berschrift2Zchn"/>
+        </w:rPr>
+        <w:t xml:space="preserve">Presence </w:t>
+      </w:r>
+      <w:proofErr w:type="spellStart"/>
+      <w:r>
+        <w:rPr>
+          <w:rStyle w:val="berschrift2Zchn"/>
+        </w:rPr>
+        <w:t>without</w:t>
+      </w:r>
+      <w:proofErr w:type="spellEnd"/>
+      <w:r>
+        <w:rPr>
+          <w:rStyle w:val="berschrift2Zchn"/>
+        </w:rPr>
+        <w:t xml:space="preserve"> </w:t>
+      </w:r>
+      <w:proofErr w:type="spellStart"/>
+      <w:r>
+        <w:rPr>
+          <w:rStyle w:val="berschrift2Zchn"/>
+        </w:rPr>
+        <w:t>subscales</w:t>
+      </w:r>
+      <w:proofErr w:type="spellEnd"/>
+      <w:r>
+        <w:rPr>
+          <w:rStyle w:val="berschrift2Zchn"/>
+        </w:rPr>
+        <w:t xml:space="preserve"> </w:t>
+      </w:r>
+      <w:r>
+        <w:rPr>
+          <w:rStyle w:val="berschrift2Zchn"/>
+          <w:lang w:val="en-US"/>
+        </w:rPr>
+        <w:t>(Students</w:t>
+      </w:r>
+      <w:r>
+        <w:rPr>
+          <w:rStyle w:val="berschrift2Zchn"/>
+        </w:rPr>
+        <w:t>’</w:t>
+      </w:r>
+      <w:r>
+        <w:rPr>
+          <w:rStyle w:val="berschrift2Zchn"/>
+          <w:lang w:val="en-US"/>
+        </w:rPr>
+        <w:t xml:space="preserve"> perception)</w:t>
+      </w:r>
       <w:r>
         <w:rPr>
           <w:noProof/>
         </w:rPr>
         <w:drawing>
-          <wp:inline distT="0" distB="0" distL="0" distR="0" wp14:anchorId="60BA8093" wp14:editId="6DE360CA">
-            <wp:extent cx="5760720" cy="2134235"/>
-            <wp:effectExtent l="0" t="0" r="0" b="0"/>
-            <wp:docPr id="18" name="Grafik 18"/>
+          <wp:inline distT="0" distB="0" distL="0" distR="0" wp14:anchorId="3A78896C" wp14:editId="3D3CCE13">
+            <wp:extent cx="5760720" cy="3386455"/>
+            <wp:effectExtent l="0" t="0" r="0" b="4445"/>
+            <wp:docPr id="17" name="Grafik 17"/>
             <wp:cNvGraphicFramePr>
               <a:graphicFrameLocks xmlns:a="http://schemas.openxmlformats.org/drawingml/2006/main" noChangeAspect="1"/>
             </wp:cNvGraphicFramePr>
@@ -1622,7 +1706,7 @@
                   <pic:spPr>
                     <a:xfrm>
                       <a:off x="0" y="0"/>
-                      <a:ext cx="5760720" cy="2134235"/>
+                      <a:ext cx="5760720" cy="3386455"/>
                     </a:xfrm>
                     <a:prstGeom prst="rect">
                       <a:avLst/>
@@ -1634,13 +1718,6 @@
           </wp:inline>
         </w:drawing>
       </w:r>
-      <w:commentRangeEnd w:id="4"/>
-      <w:r>
-        <w:rPr>
-          <w:rStyle w:val="Kommentarzeichen"/>
-        </w:rPr>
-        <w:commentReference w:id="4"/>
-      </w:r>
     </w:p>
     <w:p>
       <w:pPr>
@@ -1655,6 +1732,7 @@
         <w:rPr>
           <w:lang w:val="fr-FR"/>
         </w:rPr>
+        <w:lastRenderedPageBreak/>
         <w:t>Presence</w:t>
       </w:r>
       <w:proofErr w:type="spellEnd"/>
@@ -1669,32 +1747,50 @@
         <w:rPr>
           <w:lang w:val="fr-FR"/>
         </w:rPr>
+        <w:t xml:space="preserve"> posture &amp; gaze</w:t>
+      </w:r>
+      <w:r>
+        <w:rPr>
+          <w:lang w:val="fr-FR"/>
+        </w:rPr>
         <w:t xml:space="preserve"> </w:t>
       </w:r>
+      <w:r>
+        <w:rPr>
+          <w:lang w:val="fr-FR"/>
+        </w:rPr>
+        <w:t>(</w:t>
+      </w:r>
       <w:proofErr w:type="spellStart"/>
       <w:r>
         <w:rPr>
           <w:lang w:val="fr-FR"/>
         </w:rPr>
-        <w:t>voice</w:t>
+        <w:t>Students</w:t>
       </w:r>
       <w:proofErr w:type="spellEnd"/>
-    </w:p>
-    <w:p>
-      <w:pPr>
+      <w:r>
         <w:rPr>
           <w:lang w:val="fr-FR"/>
         </w:rPr>
-      </w:pPr>
+        <w:t>’</w:t>
+      </w:r>
+      <w:r>
+        <w:rPr>
+          <w:lang w:val="fr-FR"/>
+        </w:rPr>
+        <w:t xml:space="preserve"> perception)</w:t>
+      </w:r>
+      <w:commentRangeStart w:id="4"/>
       <w:r>
         <w:rPr>
           <w:noProof/>
         </w:rPr>
         <w:drawing>
-          <wp:inline distT="0" distB="0" distL="0" distR="0" wp14:anchorId="470519F9" wp14:editId="29C23136">
-            <wp:extent cx="5760720" cy="1333500"/>
+          <wp:inline distT="0" distB="0" distL="0" distR="0" wp14:anchorId="60BA8093" wp14:editId="6DE360CA">
+            <wp:extent cx="5760720" cy="2134235"/>
             <wp:effectExtent l="0" t="0" r="0" b="0"/>
-            <wp:docPr id="19" name="Grafik 19"/>
+            <wp:docPr id="18" name="Grafik 18"/>
             <wp:cNvGraphicFramePr>
               <a:graphicFrameLocks xmlns:a="http://schemas.openxmlformats.org/drawingml/2006/main" noChangeAspect="1"/>
             </wp:cNvGraphicFramePr>
@@ -1714,7 +1810,7 @@
                   <pic:spPr>
                     <a:xfrm>
                       <a:off x="0" y="0"/>
-                      <a:ext cx="5760720" cy="1333500"/>
+                      <a:ext cx="5760720" cy="2134235"/>
                     </a:xfrm>
                     <a:prstGeom prst="rect">
                       <a:avLst/>
@@ -1726,6 +1822,13 @@
           </wp:inline>
         </w:drawing>
       </w:r>
+      <w:commentRangeEnd w:id="4"/>
+      <w:r>
+        <w:rPr>
+          <w:rStyle w:val="Kommentarzeichen"/>
+        </w:rPr>
+        <w:commentReference w:id="4"/>
+      </w:r>
     </w:p>
     <w:p>
       <w:pPr>
@@ -1740,44 +1843,71 @@
         <w:rPr>
           <w:lang w:val="fr-FR"/>
         </w:rPr>
-        <w:t>P</w:t>
-      </w:r>
+        <w:t>Presence</w:t>
+      </w:r>
+      <w:proofErr w:type="spellEnd"/>
       <w:r>
         <w:rPr>
           <w:lang w:val="fr-FR"/>
         </w:rPr>
-        <w:t>resence</w:t>
+        <w:t>:</w:t>
+      </w:r>
+      <w:proofErr w:type="gramEnd"/>
+      <w:r>
+        <w:rPr>
+          <w:lang w:val="fr-FR"/>
+        </w:rPr>
+        <w:t xml:space="preserve"> </w:t>
+      </w:r>
+      <w:proofErr w:type="spellStart"/>
+      <w:r>
+        <w:rPr>
+          <w:lang w:val="fr-FR"/>
+        </w:rPr>
+        <w:t>voice</w:t>
       </w:r>
       <w:proofErr w:type="spellEnd"/>
       <w:r>
         <w:rPr>
           <w:lang w:val="fr-FR"/>
         </w:rPr>
-        <w:t>:</w:t>
-      </w:r>
-      <w:proofErr w:type="gramEnd"/>
+        <w:t xml:space="preserve"> </w:t>
+      </w:r>
       <w:r>
         <w:rPr>
           <w:lang w:val="fr-FR"/>
         </w:rPr>
-        <w:t xml:space="preserve"> verbal/non-verbal intervention</w:t>
-      </w:r>
-    </w:p>
-    <w:p>
-      <w:pPr>
+        <w:t xml:space="preserve"> (</w:t>
+      </w:r>
+      <w:proofErr w:type="spellStart"/>
+      <w:r>
         <w:rPr>
           <w:lang w:val="fr-FR"/>
         </w:rPr>
-      </w:pPr>
+        <w:t>Students</w:t>
+      </w:r>
+      <w:proofErr w:type="spellEnd"/>
+      <w:r>
+        <w:rPr>
+          <w:lang w:val="fr-FR"/>
+        </w:rPr>
+        <w:t>’</w:t>
+      </w:r>
+      <w:r>
+        <w:rPr>
+          <w:lang w:val="fr-FR"/>
+        </w:rPr>
+        <w:t xml:space="preserve"> perception)</w:t>
+      </w:r>
       <w:r>
         <w:rPr>
           <w:noProof/>
         </w:rPr>
         <w:drawing>
-          <wp:inline distT="0" distB="0" distL="0" distR="0" wp14:anchorId="19E6B099" wp14:editId="4211981A">
-            <wp:extent cx="5760720" cy="1283335"/>
+          <wp:inline distT="0" distB="0" distL="0" distR="0" wp14:anchorId="470519F9" wp14:editId="29C23136">
+            <wp:extent cx="5760720" cy="1333500"/>
             <wp:effectExtent l="0" t="0" r="0" b="0"/>
-            <wp:docPr id="20" name="Grafik 20"/>
+            <wp:docPr id="19" name="Grafik 19"/>
             <wp:cNvGraphicFramePr>
               <a:graphicFrameLocks xmlns:a="http://schemas.openxmlformats.org/drawingml/2006/main" noChangeAspect="1"/>
             </wp:cNvGraphicFramePr>
@@ -1797,6 +1927,114 @@
                   <pic:spPr>
                     <a:xfrm>
                       <a:off x="0" y="0"/>
+                      <a:ext cx="5760720" cy="1333500"/>
+                    </a:xfrm>
+                    <a:prstGeom prst="rect">
+                      <a:avLst/>
+                    </a:prstGeom>
+                  </pic:spPr>
+                </pic:pic>
+              </a:graphicData>
+            </a:graphic>
+          </wp:inline>
+        </w:drawing>
+      </w:r>
+    </w:p>
+    <w:p>
+      <w:pPr>
+        <w:pStyle w:val="berschrift2"/>
+        <w:rPr>
+          <w:lang w:val="fr-FR"/>
+        </w:rPr>
+      </w:pPr>
+      <w:proofErr w:type="spellStart"/>
+      <w:proofErr w:type="gramStart"/>
+      <w:r>
+        <w:rPr>
+          <w:lang w:val="fr-FR"/>
+        </w:rPr>
+        <w:t>P</w:t>
+      </w:r>
+      <w:r>
+        <w:rPr>
+          <w:lang w:val="fr-FR"/>
+        </w:rPr>
+        <w:t>resence</w:t>
+      </w:r>
+      <w:proofErr w:type="spellEnd"/>
+      <w:r>
+        <w:rPr>
+          <w:lang w:val="fr-FR"/>
+        </w:rPr>
+        <w:t>:</w:t>
+      </w:r>
+      <w:proofErr w:type="gramEnd"/>
+      <w:r>
+        <w:rPr>
+          <w:lang w:val="fr-FR"/>
+        </w:rPr>
+        <w:t xml:space="preserve"> verbal/non-verbal intervention</w:t>
+      </w:r>
+      <w:r>
+        <w:rPr>
+          <w:lang w:val="fr-FR"/>
+        </w:rPr>
+        <w:t xml:space="preserve"> </w:t>
+      </w:r>
+      <w:r>
+        <w:rPr>
+          <w:lang w:val="fr-FR"/>
+        </w:rPr>
+        <w:t xml:space="preserve"> (</w:t>
+      </w:r>
+      <w:proofErr w:type="spellStart"/>
+      <w:r>
+        <w:rPr>
+          <w:lang w:val="fr-FR"/>
+        </w:rPr>
+        <w:t>Students</w:t>
+      </w:r>
+      <w:proofErr w:type="spellEnd"/>
+      <w:r>
+        <w:rPr>
+          <w:lang w:val="fr-FR"/>
+        </w:rPr>
+        <w:t>’</w:t>
+      </w:r>
+      <w:r>
+        <w:rPr>
+          <w:lang w:val="fr-FR"/>
+        </w:rPr>
+        <w:t xml:space="preserve"> perception)</w:t>
+      </w:r>
+      <w:r>
+        <w:rPr>
+          <w:noProof/>
+        </w:rPr>
+        <w:drawing>
+          <wp:inline distT="0" distB="0" distL="0" distR="0" wp14:anchorId="19E6B099" wp14:editId="4211981A">
+            <wp:extent cx="5760720" cy="1283335"/>
+            <wp:effectExtent l="0" t="0" r="0" b="0"/>
+            <wp:docPr id="20" name="Grafik 20"/>
+            <wp:cNvGraphicFramePr>
+              <a:graphicFrameLocks xmlns:a="http://schemas.openxmlformats.org/drawingml/2006/main" noChangeAspect="1"/>
+            </wp:cNvGraphicFramePr>
+            <a:graphic xmlns:a="http://schemas.openxmlformats.org/drawingml/2006/main">
+              <a:graphicData uri="http://schemas.openxmlformats.org/drawingml/2006/picture">
+                <pic:pic xmlns:pic="http://schemas.openxmlformats.org/drawingml/2006/picture">
+                  <pic:nvPicPr>
+                    <pic:cNvPr id="1" name=""/>
+                    <pic:cNvPicPr/>
+                  </pic:nvPicPr>
+                  <pic:blipFill>
+                    <a:blip r:embed="rId30"/>
+                    <a:stretch>
+                      <a:fillRect/>
+                    </a:stretch>
+                  </pic:blipFill>
+                  <pic:spPr>
+                    <a:xfrm>
+                      <a:off x="0" y="0"/>
                       <a:ext cx="5760720" cy="1283335"/>
                     </a:xfrm>
                     <a:prstGeom prst="rect">
@@ -1825,268 +2063,6 @@
     </w:p>
     <w:p>
       <w:pPr>
-        <w:pStyle w:val="berschrift2"/>
-        <w:rPr>
-          <w:b/>
-          <w:lang w:val="en-US"/>
-        </w:rPr>
-      </w:pPr>
-      <w:r>
-        <w:rPr>
-          <w:b/>
-          <w:lang w:val="en-US"/>
-        </w:rPr>
-        <w:lastRenderedPageBreak/>
-        <w:t xml:space="preserve">Visualization </w:t>
-      </w:r>
-    </w:p>
-    <w:p>
-      <w:pPr>
-        <w:rPr>
-          <w:rFonts w:ascii="Arial" w:hAnsi="Arial" w:cs="Arial"/>
-          <w:sz w:val="20"/>
-          <w:szCs w:val="20"/>
-          <w:shd w:val="clear" w:color="auto" w:fill="E0F1D9"/>
-          <w:lang w:val="en-US"/>
-        </w:rPr>
-      </w:pPr>
-      <w:r>
-        <w:rPr>
-          <w:rStyle w:val="Fett"/>
-          <w:rFonts w:ascii="Arial" w:hAnsi="Arial" w:cs="Arial"/>
-          <w:sz w:val="20"/>
-          <w:szCs w:val="20"/>
-          <w:lang w:val="en-US"/>
-        </w:rPr>
-        <w:t>Positive correlations</w:t>
-      </w:r>
-      <w:r>
-        <w:rPr>
-          <w:rFonts w:ascii="Arial" w:hAnsi="Arial" w:cs="Arial"/>
-          <w:sz w:val="20"/>
-          <w:szCs w:val="20"/>
-          <w:shd w:val="clear" w:color="auto" w:fill="E0F1D9"/>
-          <w:lang w:val="en-US"/>
-        </w:rPr>
-        <w:t> are displayed in blue and </w:t>
-      </w:r>
-      <w:r>
-        <w:rPr>
-          <w:rStyle w:val="Fett"/>
-          <w:rFonts w:ascii="Arial" w:hAnsi="Arial" w:cs="Arial"/>
-          <w:sz w:val="20"/>
-          <w:szCs w:val="20"/>
-          <w:lang w:val="en-US"/>
-        </w:rPr>
-        <w:t>negative correlations</w:t>
-      </w:r>
-      <w:r>
-        <w:rPr>
-          <w:rFonts w:ascii="Arial" w:hAnsi="Arial" w:cs="Arial"/>
-          <w:sz w:val="20"/>
-          <w:szCs w:val="20"/>
-          <w:shd w:val="clear" w:color="auto" w:fill="E0F1D9"/>
-          <w:lang w:val="en-US"/>
-        </w:rPr>
-        <w:t xml:space="preserve"> in red color. </w:t>
-      </w:r>
-    </w:p>
-    <w:p>
-      <w:pPr>
-        <w:rPr>
-          <w:rFonts w:ascii="Arial" w:hAnsi="Arial" w:cs="Arial"/>
-          <w:sz w:val="20"/>
-          <w:szCs w:val="20"/>
-          <w:shd w:val="clear" w:color="auto" w:fill="E0F1D9"/>
-          <w:lang w:val="en-US"/>
-        </w:rPr>
-      </w:pPr>
-      <w:r>
-        <w:rPr>
-          <w:rFonts w:ascii="Arial" w:hAnsi="Arial" w:cs="Arial"/>
-          <w:sz w:val="20"/>
-          <w:szCs w:val="20"/>
-          <w:shd w:val="clear" w:color="auto" w:fill="E0F1D9"/>
-          <w:lang w:val="en-US"/>
-        </w:rPr>
-        <w:t>Color intensity and the size of the circle are proportional to the </w:t>
-      </w:r>
-      <w:r>
-        <w:rPr>
-          <w:rStyle w:val="Fett"/>
-          <w:rFonts w:ascii="Arial" w:hAnsi="Arial" w:cs="Arial"/>
-          <w:sz w:val="20"/>
-          <w:szCs w:val="20"/>
-          <w:lang w:val="en-US"/>
-        </w:rPr>
-        <w:t>correlation coefficients</w:t>
-      </w:r>
-      <w:r>
-        <w:rPr>
-          <w:rFonts w:ascii="Arial" w:hAnsi="Arial" w:cs="Arial"/>
-          <w:sz w:val="20"/>
-          <w:szCs w:val="20"/>
-          <w:shd w:val="clear" w:color="auto" w:fill="E0F1D9"/>
-          <w:lang w:val="en-US"/>
-        </w:rPr>
-        <w:t>.</w:t>
-      </w:r>
-    </w:p>
-    <w:p>
-      <w:pPr>
-        <w:rPr>
-          <w:rFonts w:ascii="Arial" w:hAnsi="Arial" w:cs="Arial"/>
-          <w:sz w:val="20"/>
-          <w:szCs w:val="20"/>
-          <w:shd w:val="clear" w:color="auto" w:fill="E0F1D9"/>
-          <w:lang w:val="en-US"/>
-        </w:rPr>
-      </w:pPr>
-      <w:r>
-        <w:rPr>
-          <w:rFonts w:ascii="Arial" w:hAnsi="Arial" w:cs="Arial"/>
-          <w:sz w:val="20"/>
-          <w:szCs w:val="20"/>
-          <w:shd w:val="clear" w:color="auto" w:fill="E0F1D9"/>
-          <w:lang w:val="en-US"/>
-        </w:rPr>
-        <w:t>In the right side of the </w:t>
-      </w:r>
-      <w:r>
-        <w:rPr>
-          <w:rStyle w:val="Fett"/>
-          <w:rFonts w:ascii="Arial" w:hAnsi="Arial" w:cs="Arial"/>
-          <w:sz w:val="20"/>
-          <w:szCs w:val="20"/>
-          <w:lang w:val="en-US"/>
-        </w:rPr>
-        <w:t>correlogram</w:t>
-      </w:r>
-      <w:r>
-        <w:rPr>
-          <w:rFonts w:ascii="Arial" w:hAnsi="Arial" w:cs="Arial"/>
-          <w:sz w:val="20"/>
-          <w:szCs w:val="20"/>
-          <w:shd w:val="clear" w:color="auto" w:fill="E0F1D9"/>
-          <w:lang w:val="en-US"/>
-        </w:rPr>
-        <w:t>, the legend color shows the </w:t>
-      </w:r>
-      <w:r>
-        <w:rPr>
-          <w:rStyle w:val="Fett"/>
-          <w:rFonts w:ascii="Arial" w:hAnsi="Arial" w:cs="Arial"/>
-          <w:sz w:val="20"/>
-          <w:szCs w:val="20"/>
-          <w:lang w:val="en-US"/>
-        </w:rPr>
-        <w:t>correlation coefficients</w:t>
-      </w:r>
-      <w:r>
-        <w:rPr>
-          <w:rFonts w:ascii="Arial" w:hAnsi="Arial" w:cs="Arial"/>
-          <w:sz w:val="20"/>
-          <w:szCs w:val="20"/>
-          <w:shd w:val="clear" w:color="auto" w:fill="E0F1D9"/>
-          <w:lang w:val="en-US"/>
-        </w:rPr>
-        <w:t> and the corresponding colors</w:t>
-      </w:r>
-      <w:r>
-        <w:rPr>
-          <w:rFonts w:ascii="Arial" w:hAnsi="Arial" w:cs="Arial"/>
-          <w:sz w:val="20"/>
-          <w:szCs w:val="20"/>
-          <w:shd w:val="clear" w:color="auto" w:fill="E0F1D9"/>
-          <w:lang w:val="en-US"/>
-        </w:rPr>
-        <w:t xml:space="preserve">. </w:t>
-      </w:r>
-    </w:p>
-    <w:p>
-      <w:pPr>
-        <w:rPr>
-          <w:lang w:val="en-US"/>
-        </w:rPr>
-      </w:pPr>
-      <w:r>
-        <w:rPr>
-          <w:noProof/>
-        </w:rPr>
-        <w:drawing>
-          <wp:anchor distT="0" distB="0" distL="114300" distR="114300" simplePos="0" relativeHeight="251666432" behindDoc="0" locked="0" layoutInCell="1" allowOverlap="1" wp14:anchorId="3D7D4ABB" wp14:editId="0AA8AB4C">
-            <wp:simplePos x="0" y="0"/>
-            <wp:positionH relativeFrom="margin">
-              <wp:align>right</wp:align>
-            </wp:positionH>
-            <wp:positionV relativeFrom="paragraph">
-              <wp:posOffset>244112</wp:posOffset>
-            </wp:positionV>
-            <wp:extent cx="5760720" cy="5085080"/>
-            <wp:effectExtent l="0" t="0" r="0" b="1270"/>
-            <wp:wrapThrough wrapText="bothSides">
-              <wp:wrapPolygon edited="0">
-                <wp:start x="0" y="0"/>
-                <wp:lineTo x="0" y="21524"/>
-                <wp:lineTo x="21500" y="21524"/>
-                <wp:lineTo x="21500" y="0"/>
-                <wp:lineTo x="0" y="0"/>
-              </wp:wrapPolygon>
-            </wp:wrapThrough>
-            <wp:docPr id="25" name="Grafik 25"/>
-            <wp:cNvGraphicFramePr>
-              <a:graphicFrameLocks xmlns:a="http://schemas.openxmlformats.org/drawingml/2006/main" noChangeAspect="1"/>
-            </wp:cNvGraphicFramePr>
-            <a:graphic xmlns:a="http://schemas.openxmlformats.org/drawingml/2006/main">
-              <a:graphicData uri="http://schemas.openxmlformats.org/drawingml/2006/picture">
-                <pic:pic xmlns:pic="http://schemas.openxmlformats.org/drawingml/2006/picture">
-                  <pic:nvPicPr>
-                    <pic:cNvPr id="1" name=""/>
-                    <pic:cNvPicPr/>
-                  </pic:nvPicPr>
-                  <pic:blipFill>
-                    <a:blip r:embed="rId30">
-                      <a:extLst>
-                        <a:ext uri="{28A0092B-C50C-407E-A947-70E740481C1C}">
-                          <a14:useLocalDpi xmlns:a14="http://schemas.microsoft.com/office/drawing/2010/main" val="0"/>
-                        </a:ext>
-                      </a:extLst>
-                    </a:blip>
-                    <a:stretch>
-                      <a:fillRect/>
-                    </a:stretch>
-                  </pic:blipFill>
-                  <pic:spPr>
-                    <a:xfrm>
-                      <a:off x="0" y="0"/>
-                      <a:ext cx="5760720" cy="5085080"/>
-                    </a:xfrm>
-                    <a:prstGeom prst="rect">
-                      <a:avLst/>
-                    </a:prstGeom>
-                  </pic:spPr>
-                </pic:pic>
-              </a:graphicData>
-            </a:graphic>
-          </wp:anchor>
-        </w:drawing>
-      </w:r>
-    </w:p>
-    <w:p>
-      <w:pPr>
-        <w:rPr>
-          <w:lang w:val="en-US"/>
-        </w:rPr>
-      </w:pPr>
-      <w:r>
-        <w:rPr>
-          <w:lang w:val="en-US"/>
-        </w:rPr>
-        <w:br w:type="page"/>
-      </w:r>
-    </w:p>
-    <w:p>
-      <w:pPr>
         <w:pStyle w:val="berschrift1"/>
         <w:shd w:val="clear" w:color="auto" w:fill="FFFFFF"/>
         <w:spacing w:before="0" w:line="276" w:lineRule="auto"/>
@@ -2096,8 +2072,10 @@
           <w:color w:val="003A5A"/>
           <w:sz w:val="40"/>
           <w:szCs w:val="45"/>
-        </w:rPr>
-      </w:pPr>
+          <w:lang w:val="fr-FR"/>
+        </w:rPr>
+      </w:pPr>
+      <w:proofErr w:type="spellStart"/>
       <w:r>
         <w:rPr>
           <w:rFonts w:ascii="Helvetica" w:hAnsi="Helvetica" w:cs="Helvetica"/>
@@ -2106,10 +2084,12 @@
           <w:color w:val="003A5A"/>
           <w:sz w:val="40"/>
           <w:szCs w:val="45"/>
+          <w:lang w:val="fr-FR"/>
         </w:rPr>
         <w:lastRenderedPageBreak/>
-        <w:t>S</w:t>
-      </w:r>
+        <w:t>Skalenanalyse</w:t>
+      </w:r>
+      <w:proofErr w:type="spellEnd"/>
       <w:r>
         <w:rPr>
           <w:rFonts w:ascii="Helvetica" w:hAnsi="Helvetica" w:cs="Helvetica"/>
@@ -2118,8 +2098,35 @@
           <w:color w:val="003A5A"/>
           <w:sz w:val="40"/>
           <w:szCs w:val="45"/>
-        </w:rPr>
-        <w:t xml:space="preserve">kalenanalyse – Maße </w:t>
+          <w:lang w:val="fr-FR"/>
+        </w:rPr>
+        <w:t xml:space="preserve"> – </w:t>
+      </w:r>
+      <w:proofErr w:type="spellStart"/>
+      <w:r>
+        <w:rPr>
+          <w:rFonts w:ascii="Helvetica" w:hAnsi="Helvetica" w:cs="Helvetica"/>
+          <w:b/>
+          <w:bCs/>
+          <w:color w:val="003A5A"/>
+          <w:sz w:val="40"/>
+          <w:szCs w:val="45"/>
+          <w:lang w:val="fr-FR"/>
+        </w:rPr>
+        <w:t>Maße</w:t>
+      </w:r>
+      <w:proofErr w:type="spellEnd"/>
+      <w:r>
+        <w:rPr>
+          <w:rFonts w:ascii="Helvetica" w:hAnsi="Helvetica" w:cs="Helvetica"/>
+          <w:b/>
+          <w:bCs/>
+          <w:color w:val="003A5A"/>
+          <w:sz w:val="40"/>
+          <w:szCs w:val="45"/>
+          <w:lang w:val="fr-FR"/>
+        </w:rPr>
+        <w:t xml:space="preserve"> </w:t>
       </w:r>
     </w:p>
     <w:p>
@@ -2133,6 +2140,7 @@
           <w:color w:val="666666"/>
           <w:sz w:val="23"/>
           <w:szCs w:val="23"/>
+          <w:lang w:val="fr-FR"/>
         </w:rPr>
       </w:pPr>
     </w:p>
@@ -3785,6 +3793,17 @@
           <w:sz w:val="28"/>
           <w:szCs w:val="45"/>
         </w:rPr>
+        <w:br/>
+      </w:r>
+      <w:r>
+        <w:rPr>
+          <w:rFonts w:ascii="Helvetica" w:hAnsi="Helvetica" w:cs="Helvetica"/>
+          <w:b/>
+          <w:bCs/>
+          <w:color w:val="003A5A"/>
+          <w:sz w:val="28"/>
+          <w:szCs w:val="45"/>
+        </w:rPr>
         <w:t>Parametrisch oder nichtparametrisch? Das ist hier die Frage.</w:t>
       </w:r>
     </w:p>
@@ -4102,7 +4121,7 @@
           <w:szCs w:val="23"/>
           <w:shd w:val="clear" w:color="auto" w:fill="FFFFFF"/>
         </w:rPr>
-        <w:t xml:space="preserve"> schön auf einer Geraden liegen, können sie vielleicht durch eine Transformation normalverteilt „gemacht“ werden. Insbesondere dann, wenn die Punkte in einem Bogen um die Geraden liegen, ist das möglich. Die häufigste Transformation ist der Logarithmus: einfach die Daten logarithmieren und damit noch einmal einen Plot machen. Ist das Ergebnis nun gut? Dann waren die Originaldaten lognormalverteilt. Die transformierten </w:t>
+        <w:t xml:space="preserve"> schön auf einer Geraden liegen, können sie vielleicht durch eine Transformation normalverteilt „gemacht“ werden. Insbesondere dann, wenn die Punkte in einem Bogen um die Geraden liegen, ist das möglich. Die häufigste Transformation ist der Logarithmus: einfach die Daten logarithmieren und damit noch einmal einen Plot machen. Ist das Ergebnis nun gut? Dann waren die Originaldaten lognormalverteilt. Die transformierten Daten sind nun </w:t>
       </w:r>
       <w:r>
         <w:rPr>
@@ -4112,7 +4131,7 @@
           <w:shd w:val="clear" w:color="auto" w:fill="FFFFFF"/>
         </w:rPr>
         <w:lastRenderedPageBreak/>
-        <w:t>Daten sind nun normalverteilt und können zur Analyse mit parametrischen Verfahren verwendet werden. Kann auch durch eine Transformation keine Normalverteilung erreicht werden, ist das auch kein Beinbruch. Für viele Verfahren gibt es nichtparametrische Alternativen. Diese dürfen übrigens auch auf normalverteilten Daten angewandt werden. Mit ihnen kann man also (fast) nichts falsch machen.</w:t>
+        <w:t>normalverteilt und können zur Analyse mit parametrischen Verfahren verwendet werden. Kann auch durch eine Transformation keine Normalverteilung erreicht werden, ist das auch kein Beinbruch. Für viele Verfahren gibt es nichtparametrische Alternativen. Diese dürfen übrigens auch auf normalverteilten Daten angewandt werden. Mit ihnen kann man also (fast) nichts falsch machen.</w:t>
       </w:r>
     </w:p>
     <w:p>
@@ -5106,7 +5125,7 @@
     <w:sectPr>
       <w:footerReference w:type="default" r:id="rId57"/>
       <w:pgSz w:w="11906" w:h="16838"/>
-      <w:pgMar w:top="1417" w:right="1417" w:bottom="1134" w:left="1417" w:header="708" w:footer="708" w:gutter="0"/>
+      <w:pgMar w:top="1418" w:right="1418" w:bottom="1134" w:left="1134" w:header="709" w:footer="709" w:gutter="0"/>
       <w:cols w:space="708"/>
       <w:docGrid w:linePitch="360"/>
     </w:sectPr>
@@ -5116,7 +5135,7 @@
 
 <file path=word/comments.xml><?xml version="1.0" encoding="utf-8"?>
 <w:comments xmlns:wpc="http://schemas.microsoft.com/office/word/2010/wordprocessingCanvas" xmlns:cx="http://schemas.microsoft.com/office/drawing/2014/chartex" xmlns:cx1="http://schemas.microsoft.com/office/drawing/2015/9/8/chartex" xmlns:cx2="http://schemas.microsoft.com/office/drawing/2015/10/21/chartex" xmlns:cx3="http://schemas.microsoft.com/office/drawing/2016/5/9/chartex" xmlns:cx4="http://schemas.microsoft.com/office/drawing/2016/5/10/chartex" xmlns:cx5="http://schemas.microsoft.com/office/drawing/2016/5/11/chartex" xmlns:cx6="http://schemas.microsoft.com/office/drawing/2016/5/12/chartex" xmlns:cx7="http://schemas.microsoft.com/office/drawing/2016/5/13/chartex" xmlns:cx8="http://schemas.microsoft.com/office/drawing/2016/5/14/chartex" xmlns:mc="http://schemas.openxmlformats.org/markup-compatibility/2006" xmlns:aink="http://schemas.microsoft.com/office/drawing/2016/ink" xmlns:am3d="http://schemas.microsoft.com/office/drawing/2017/model3d" xmlns:o="urn:schemas-microsoft-com:office:office" xmlns:r="http://schemas.openxmlformats.org/officeDocument/2006/relationships" xmlns:m="http://schemas.openxmlformats.org/officeDocument/2006/math" xmlns:v="urn:schemas-microsoft-com:vml" xmlns:wp14="http://schemas.microsoft.com/office/word/2010/wordprocessingDrawing" xmlns:wp="http://schemas.openxmlformats.org/drawingml/2006/wordprocessingDrawing" xmlns:w10="urn:schemas-microsoft-com:office:word" xmlns:w="http://schemas.openxmlformats.org/wordprocessingml/2006/main" xmlns:w14="http://schemas.microsoft.com/office/word/2010/wordml" xmlns:w15="http://schemas.microsoft.com/office/word/2012/wordml" xmlns:w16cid="http://schemas.microsoft.com/office/word/2016/wordml/cid" xmlns:w16se="http://schemas.microsoft.com/office/word/2015/wordml/symex" xmlns:wpg="http://schemas.microsoft.com/office/word/2010/wordprocessingGroup" xmlns:wpi="http://schemas.microsoft.com/office/word/2010/wordprocessingInk" xmlns:wne="http://schemas.microsoft.com/office/word/2006/wordml" xmlns:wps="http://schemas.microsoft.com/office/word/2010/wordprocessingShape" mc:Ignorable="w14 w15 w16se w16cid wp14">
-  <w:comment w:id="1" w:author="Klatt, Mandy" w:date="2021-02-25T17:46:00Z" w:initials="KM">
+  <w:comment w:id="0" w:author="Klatt, Mandy" w:date="2021-02-25T17:46:00Z" w:initials="KM">
     <w:p>
       <w:pPr>
         <w:pStyle w:val="Kommentartext"/>
@@ -5128,11 +5147,24 @@
         <w:annotationRef/>
       </w:r>
       <w:r>
-        <w:t>Aufgabe:</w:t>
-      </w:r>
+        <w:t>TO DO</w:t>
+      </w:r>
+      <w:r>
+        <w:t>:</w:t>
+      </w:r>
+    </w:p>
+    <w:p>
+      <w:pPr>
+        <w:pStyle w:val="Kommentartext"/>
+      </w:pPr>
       <w:r>
         <w:br/>
-        <w:t>Herausfinden, welche Items aus Helmke-</w:t>
+        <w:t>Her</w:t>
+      </w:r>
+      <w:bookmarkStart w:id="1" w:name="_GoBack"/>
+      <w:bookmarkEnd w:id="1"/>
+      <w:r>
+        <w:t>ausfinden, welche Items aus Helmke-</w:t>
       </w:r>
       <w:proofErr w:type="spellStart"/>
       <w:r>
@@ -5175,77 +5207,6 @@
       </w:pPr>
       <w:r>
         <w:t>Verbale/nonverbale Intervention totaler Käse?!</w:t>
-      </w:r>
-    </w:p>
-    <w:p>
-      <w:pPr>
-        <w:pStyle w:val="Kommentartext"/>
-      </w:pPr>
-    </w:p>
-    <w:p>
-      <w:pPr>
-        <w:pStyle w:val="Kommentartext"/>
-        <w:numPr>
-          <w:ilvl w:val="0"/>
-          <w:numId w:val="3"/>
-        </w:numPr>
-      </w:pPr>
-      <w:r>
-        <w:t xml:space="preserve"> Eindeutiger </w:t>
-      </w:r>
-      <w:proofErr w:type="spellStart"/>
-      <w:r>
-        <w:t>LuL</w:t>
-      </w:r>
-      <w:proofErr w:type="spellEnd"/>
-      <w:r>
-        <w:t xml:space="preserve"> von </w:t>
-      </w:r>
-      <w:proofErr w:type="spellStart"/>
-      <w:r>
-        <w:t>SuS</w:t>
-      </w:r>
-      <w:proofErr w:type="spellEnd"/>
-      <w:r>
-        <w:t xml:space="preserve"> trennen + benennen </w:t>
-      </w:r>
-    </w:p>
-    <w:p>
-      <w:pPr>
-        <w:pStyle w:val="Kommentartext"/>
-        <w:numPr>
-          <w:ilvl w:val="0"/>
-          <w:numId w:val="3"/>
-        </w:numPr>
-      </w:pPr>
-      <w:r>
-        <w:t xml:space="preserve"> </w:t>
-      </w:r>
-      <w:proofErr w:type="spellStart"/>
-      <w:r>
-        <w:t>Itemanzahl</w:t>
-      </w:r>
-      <w:proofErr w:type="spellEnd"/>
-      <w:r>
-        <w:t xml:space="preserve"> + Alpha in Skalentabelle einfügen</w:t>
-      </w:r>
-    </w:p>
-    <w:p>
-      <w:pPr>
-        <w:pStyle w:val="Kommentartext"/>
-        <w:numPr>
-          <w:ilvl w:val="0"/>
-          <w:numId w:val="3"/>
-        </w:numPr>
-      </w:pPr>
-      <w:r>
-        <w:t xml:space="preserve"> </w:t>
-      </w:r>
-      <w:r>
-        <w:t>Matrix Korrelation</w:t>
-      </w:r>
-      <w:r>
-        <w:t xml:space="preserve"> Visualisierungen rausnehmen</w:t>
       </w:r>
     </w:p>
   </w:comment>
@@ -5448,8 +5409,8 @@
       <w:tblLook w:val="04A0" w:firstRow="1" w:lastRow="0" w:firstColumn="1" w:lastColumn="0" w:noHBand="0" w:noVBand="1"/>
     </w:tblPr>
     <w:tblGrid>
-      <w:gridCol w:w="7258"/>
-      <w:gridCol w:w="1814"/>
+      <w:gridCol w:w="7483"/>
+      <w:gridCol w:w="1871"/>
     </w:tblGrid>
     <w:sdt>
       <w:sdtPr>
@@ -6353,7 +6314,6 @@
   <w:style w:type="character" w:default="1" w:styleId="Absatz-Standardschriftart">
     <w:name w:val="Default Paragraph Font"/>
     <w:uiPriority w:val="1"/>
-    <w:semiHidden/>
     <w:unhideWhenUsed/>
   </w:style>
   <w:style w:type="table" w:default="1" w:styleId="NormaleTabelle">
@@ -6924,7 +6884,7 @@
 </file>
 
 <file path=customXml/itemProps1.xml><?xml version="1.0" encoding="utf-8"?>
-<ds:datastoreItem xmlns:ds="http://schemas.openxmlformats.org/officeDocument/2006/customXml" ds:itemID="{722FC4D8-E3DE-4896-9C81-4AC39135DD58}">
+<ds:datastoreItem xmlns:ds="http://schemas.openxmlformats.org/officeDocument/2006/customXml" ds:itemID="{9916F4DC-80F7-4733-BFB0-0F5DF1C8A86F}">
   <ds:schemaRefs>
     <ds:schemaRef ds:uri="http://schemas.openxmlformats.org/officeDocument/2006/bibliography"/>
   </ds:schemaRefs>

</xml_diff>